<commit_message>
added to chapter 4
</commit_message>
<xml_diff>
--- a/Chapter 4 - Protein folding and Artificial Intelligence.docx
+++ b/Chapter 4 - Protein folding and Artificial Intelligence.docx
@@ -543,6 +543,7 @@
         </w:rPr>
         <w:t xml:space="preserve">three dimensional </w:t>
       </w:r>
+      <w:proofErr w:type="gramStart"/>
       <w:r>
         <w:rPr>
           <w:rFonts w:ascii="Times New Roman" w:hAnsi="Times New Roman" w:cs="Times New Roman"/>
@@ -557,7 +558,16 @@
           <w:sz w:val="24"/>
           <w:szCs w:val="24"/>
         </w:rPr>
-        <w:t xml:space="preserve">onformation </w:t>
+        <w:t>onformation</w:t>
+      </w:r>
+      <w:proofErr w:type="gramEnd"/>
+      <w:r>
+        <w:rPr>
+          <w:rFonts w:ascii="Times New Roman" w:hAnsi="Times New Roman" w:cs="Times New Roman"/>
+          <w:sz w:val="24"/>
+          <w:szCs w:val="24"/>
+        </w:rPr>
+        <w:t xml:space="preserve"> </w:t>
       </w:r>
       <w:r>
         <w:rPr>
@@ -1493,15 +1503,705 @@
           <w:sz w:val="24"/>
           <w:szCs w:val="24"/>
         </w:rPr>
-        <w:t>Article</w:t>
-      </w:r>
-      <w:r>
-        <w:rPr>
-          <w:rFonts w:ascii="Times New Roman" w:hAnsi="Times New Roman" w:cs="Times New Roman"/>
-          <w:sz w:val="24"/>
-          <w:szCs w:val="24"/>
-        </w:rPr>
-        <w:t xml:space="preserve"> in chrome browser</w:t>
+        <w:t xml:space="preserve">CASP (Critical Assessment of methods of protein Structure Prediction) </w:t>
+      </w:r>
+      <w:r>
+        <w:rPr>
+          <w:rFonts w:ascii="Times New Roman" w:hAnsi="Times New Roman" w:cs="Times New Roman"/>
+          <w:sz w:val="24"/>
+          <w:szCs w:val="24"/>
+        </w:rPr>
+        <w:t xml:space="preserve">[24-26] </w:t>
+      </w:r>
+      <w:r>
+        <w:rPr>
+          <w:rFonts w:ascii="Times New Roman" w:hAnsi="Times New Roman" w:cs="Times New Roman"/>
+          <w:sz w:val="24"/>
+          <w:szCs w:val="24"/>
+        </w:rPr>
+        <w:t>has been monitoring the state of the art in modeling protein structure from amino acid sequence since its first round in 1994.</w:t>
+      </w:r>
+      <w:r>
+        <w:rPr>
+          <w:rFonts w:ascii="Times New Roman" w:hAnsi="Times New Roman" w:cs="Times New Roman"/>
+          <w:sz w:val="24"/>
+          <w:szCs w:val="24"/>
+        </w:rPr>
+        <w:t xml:space="preserve"> CASP is a large-scale community experiment conducted every two years</w:t>
+      </w:r>
+      <w:r>
+        <w:rPr>
+          <w:rFonts w:ascii="Times New Roman" w:hAnsi="Times New Roman" w:cs="Times New Roman"/>
+          <w:sz w:val="24"/>
+          <w:szCs w:val="24"/>
+        </w:rPr>
+        <w:t xml:space="preserve"> that aims to provide an independent validation benchmark for protein folding prediction.</w:t>
+      </w:r>
+    </w:p>
+    <w:p>
+      <w:pPr>
+        <w:ind w:firstLine="360"/>
+        <w:jc w:val="both"/>
+        <w:rPr>
+          <w:rFonts w:ascii="Times New Roman" w:hAnsi="Times New Roman" w:cs="Times New Roman"/>
+          <w:sz w:val="24"/>
+          <w:szCs w:val="24"/>
+        </w:rPr>
+      </w:pPr>
+      <w:r>
+        <w:rPr>
+          <w:rFonts w:ascii="Times New Roman" w:hAnsi="Times New Roman" w:cs="Times New Roman"/>
+          <w:sz w:val="24"/>
+          <w:szCs w:val="24"/>
+        </w:rPr>
+        <w:t>Since the first attempts until know, the problem of protein structure prediction has been claimed to be solved many times</w:t>
+      </w:r>
+      <w:r>
+        <w:rPr>
+          <w:rFonts w:ascii="Times New Roman" w:hAnsi="Times New Roman" w:cs="Times New Roman"/>
+          <w:sz w:val="24"/>
+          <w:szCs w:val="24"/>
+        </w:rPr>
+        <w:t xml:space="preserve"> [25]</w:t>
+      </w:r>
+      <w:r>
+        <w:rPr>
+          <w:rFonts w:ascii="Times New Roman" w:hAnsi="Times New Roman" w:cs="Times New Roman"/>
+          <w:sz w:val="24"/>
+          <w:szCs w:val="24"/>
+        </w:rPr>
+        <w:t>, only to be proven to be an ongoing struggle in the field of bioinformatics.</w:t>
+      </w:r>
+      <w:r>
+        <w:rPr>
+          <w:rFonts w:ascii="Times New Roman" w:hAnsi="Times New Roman" w:cs="Times New Roman"/>
+          <w:sz w:val="24"/>
+          <w:szCs w:val="24"/>
+        </w:rPr>
+        <w:t xml:space="preserve"> </w:t>
+      </w:r>
+      <w:r>
+        <w:rPr>
+          <w:rFonts w:ascii="Times New Roman" w:hAnsi="Times New Roman" w:cs="Times New Roman"/>
+          <w:sz w:val="24"/>
+          <w:szCs w:val="24"/>
+        </w:rPr>
+        <w:t xml:space="preserve">The problem was that he algorithms used for prediction were trained using datasets that included the structures that were later evaluated. </w:t>
+      </w:r>
+      <w:r>
+        <w:rPr>
+          <w:rFonts w:ascii="Times New Roman" w:hAnsi="Times New Roman" w:cs="Times New Roman"/>
+          <w:sz w:val="24"/>
+          <w:szCs w:val="24"/>
+        </w:rPr>
+        <w:t>This is where the need for a standardized means of comparing different prediction tools and methods</w:t>
+      </w:r>
+      <w:r>
+        <w:rPr>
+          <w:rFonts w:ascii="Times New Roman" w:hAnsi="Times New Roman" w:cs="Times New Roman"/>
+          <w:sz w:val="24"/>
+          <w:szCs w:val="24"/>
+        </w:rPr>
+        <w:t xml:space="preserve"> arose</w:t>
+      </w:r>
+      <w:r>
+        <w:rPr>
+          <w:rFonts w:ascii="Times New Roman" w:hAnsi="Times New Roman" w:cs="Times New Roman"/>
+          <w:sz w:val="24"/>
+          <w:szCs w:val="24"/>
+        </w:rPr>
+        <w:t>.</w:t>
+      </w:r>
+      <w:r>
+        <w:rPr>
+          <w:rFonts w:ascii="Times New Roman" w:hAnsi="Times New Roman" w:cs="Times New Roman"/>
+          <w:sz w:val="24"/>
+          <w:szCs w:val="24"/>
+        </w:rPr>
+        <w:t xml:space="preserve"> </w:t>
+      </w:r>
+    </w:p>
+    <w:p>
+      <w:pPr>
+        <w:ind w:firstLine="360"/>
+        <w:jc w:val="both"/>
+        <w:rPr>
+          <w:rFonts w:ascii="Times New Roman" w:hAnsi="Times New Roman" w:cs="Times New Roman"/>
+          <w:sz w:val="24"/>
+          <w:szCs w:val="24"/>
+        </w:rPr>
+      </w:pPr>
+      <w:r>
+        <w:rPr>
+          <w:rFonts w:ascii="Times New Roman" w:hAnsi="Times New Roman" w:cs="Times New Roman"/>
+          <w:sz w:val="24"/>
+          <w:szCs w:val="24"/>
+        </w:rPr>
+        <w:t>CASP is a double-blinded experiment</w:t>
+      </w:r>
+      <w:r>
+        <w:rPr>
+          <w:rFonts w:ascii="Times New Roman" w:hAnsi="Times New Roman" w:cs="Times New Roman"/>
+          <w:sz w:val="24"/>
+          <w:szCs w:val="24"/>
+        </w:rPr>
+        <w:t xml:space="preserve"> [24]</w:t>
+      </w:r>
+      <w:r>
+        <w:rPr>
+          <w:rFonts w:ascii="Times New Roman" w:hAnsi="Times New Roman" w:cs="Times New Roman"/>
+          <w:sz w:val="24"/>
+          <w:szCs w:val="24"/>
+        </w:rPr>
+        <w:t xml:space="preserve"> in which neither the predicting teams nor the organizers or the ones assessing the results know the structure of the target proteins at the time the predictions are made. </w:t>
+      </w:r>
+      <w:r>
+        <w:rPr>
+          <w:rFonts w:ascii="Times New Roman" w:hAnsi="Times New Roman" w:cs="Times New Roman"/>
+          <w:sz w:val="24"/>
+          <w:szCs w:val="24"/>
+        </w:rPr>
+        <w:t>Moreover, the independent assessors do not know the identity of the participant</w:t>
+      </w:r>
+      <w:r>
+        <w:rPr>
+          <w:rFonts w:ascii="Times New Roman" w:hAnsi="Times New Roman" w:cs="Times New Roman"/>
+          <w:sz w:val="24"/>
+          <w:szCs w:val="24"/>
+        </w:rPr>
+        <w:t>s</w:t>
+      </w:r>
+      <w:r>
+        <w:rPr>
+          <w:rFonts w:ascii="Times New Roman" w:hAnsi="Times New Roman" w:cs="Times New Roman"/>
+          <w:sz w:val="24"/>
+          <w:szCs w:val="24"/>
+        </w:rPr>
+        <w:t xml:space="preserve"> to ensure maximum objectivity.</w:t>
+      </w:r>
+      <w:r>
+        <w:rPr>
+          <w:rFonts w:ascii="Times New Roman" w:hAnsi="Times New Roman" w:cs="Times New Roman"/>
+          <w:sz w:val="24"/>
+          <w:szCs w:val="24"/>
+        </w:rPr>
+        <w:t xml:space="preserve"> </w:t>
+      </w:r>
+    </w:p>
+    <w:p>
+      <w:pPr>
+        <w:ind w:firstLine="360"/>
+        <w:jc w:val="both"/>
+        <w:rPr>
+          <w:rFonts w:ascii="Times New Roman" w:hAnsi="Times New Roman" w:cs="Times New Roman"/>
+          <w:sz w:val="24"/>
+          <w:szCs w:val="24"/>
+        </w:rPr>
+      </w:pPr>
+      <w:r>
+        <w:rPr>
+          <w:rFonts w:ascii="Times New Roman" w:hAnsi="Times New Roman" w:cs="Times New Roman"/>
+          <w:sz w:val="24"/>
+          <w:szCs w:val="24"/>
+        </w:rPr>
+        <w:t>Information about soon-to-be experimentally determined protein structures is collected and passed on to registered predictors from the modeling community.</w:t>
+      </w:r>
+      <w:r>
+        <w:rPr>
+          <w:rFonts w:ascii="Times New Roman" w:hAnsi="Times New Roman" w:cs="Times New Roman"/>
+          <w:sz w:val="24"/>
+          <w:szCs w:val="24"/>
+        </w:rPr>
+        <w:t xml:space="preserve"> Research groups may participate via servers using fully automated methods or as experts, where a combination of computational methods and human expertise may be used. The structures </w:t>
+      </w:r>
+      <w:r>
+        <w:rPr>
+          <w:rFonts w:ascii="Times New Roman" w:hAnsi="Times New Roman" w:cs="Times New Roman"/>
+          <w:sz w:val="24"/>
+          <w:szCs w:val="24"/>
+        </w:rPr>
+        <w:t xml:space="preserve">gathered from the experimental community are called targets and the predicted </w:t>
+      </w:r>
+      <w:r>
+        <w:rPr>
+          <w:rFonts w:ascii="Times New Roman" w:hAnsi="Times New Roman" w:cs="Times New Roman"/>
+          <w:sz w:val="24"/>
+          <w:szCs w:val="24"/>
+        </w:rPr>
+        <w:t>conformations</w:t>
+      </w:r>
+      <w:r>
+        <w:rPr>
+          <w:rFonts w:ascii="Times New Roman" w:hAnsi="Times New Roman" w:cs="Times New Roman"/>
+          <w:sz w:val="24"/>
+          <w:szCs w:val="24"/>
+        </w:rPr>
+        <w:t xml:space="preserve"> for a given target </w:t>
+      </w:r>
+      <w:r>
+        <w:rPr>
+          <w:rFonts w:ascii="Times New Roman" w:hAnsi="Times New Roman" w:cs="Times New Roman"/>
+          <w:sz w:val="24"/>
+          <w:szCs w:val="24"/>
+        </w:rPr>
+        <w:t xml:space="preserve">are </w:t>
+      </w:r>
+      <w:r>
+        <w:rPr>
+          <w:rFonts w:ascii="Times New Roman" w:hAnsi="Times New Roman" w:cs="Times New Roman"/>
+          <w:sz w:val="24"/>
+          <w:szCs w:val="24"/>
+        </w:rPr>
+        <w:t>called models.</w:t>
+      </w:r>
+      <w:r>
+        <w:rPr>
+          <w:rFonts w:ascii="Times New Roman" w:hAnsi="Times New Roman" w:cs="Times New Roman"/>
+          <w:sz w:val="24"/>
+          <w:szCs w:val="24"/>
+        </w:rPr>
+        <w:t xml:space="preserve"> Expert groups are usually allowed up to three weeks to submit a model, while servers have three days.</w:t>
+      </w:r>
+    </w:p>
+    <w:p>
+      <w:pPr>
+        <w:ind w:firstLine="360"/>
+        <w:jc w:val="both"/>
+        <w:rPr>
+          <w:rFonts w:ascii="Times New Roman" w:hAnsi="Times New Roman" w:cs="Times New Roman"/>
+          <w:sz w:val="24"/>
+          <w:szCs w:val="24"/>
+        </w:rPr>
+      </w:pPr>
+      <w:r>
+        <w:rPr>
+          <w:rFonts w:ascii="Times New Roman" w:hAnsi="Times New Roman" w:cs="Times New Roman"/>
+          <w:sz w:val="24"/>
+          <w:szCs w:val="24"/>
+        </w:rPr>
+        <w:t>The models are compared with the corresponding experimental structures using a range of numerical evaluation criteria and then independent assessors are asked to interpret the results and develop new measures of assessment if they see fit.</w:t>
+      </w:r>
+      <w:r>
+        <w:rPr>
+          <w:rFonts w:ascii="Times New Roman" w:hAnsi="Times New Roman" w:cs="Times New Roman"/>
+          <w:sz w:val="24"/>
+          <w:szCs w:val="24"/>
+        </w:rPr>
+        <w:t xml:space="preserve"> The </w:t>
+      </w:r>
+      <w:r>
+        <w:rPr>
+          <w:rFonts w:ascii="Times New Roman" w:hAnsi="Times New Roman" w:cs="Times New Roman"/>
+          <w:sz w:val="24"/>
+          <w:szCs w:val="24"/>
+        </w:rPr>
+        <w:t xml:space="preserve">easiest way to compare the results </w:t>
+      </w:r>
+      <w:r>
+        <w:rPr>
+          <w:rFonts w:ascii="Times New Roman" w:hAnsi="Times New Roman" w:cs="Times New Roman"/>
+          <w:sz w:val="24"/>
+          <w:szCs w:val="24"/>
+        </w:rPr>
+        <w:t xml:space="preserve">given in terms of atom coordinates </w:t>
+      </w:r>
+      <w:r>
+        <w:rPr>
+          <w:rFonts w:ascii="Times New Roman" w:hAnsi="Times New Roman" w:cs="Times New Roman"/>
+          <w:sz w:val="24"/>
+          <w:szCs w:val="24"/>
+        </w:rPr>
+        <w:t>is to calculate the root-mean-square deviation (RMSD) after a structural superpositioning with the target</w:t>
+      </w:r>
+      <w:r>
+        <w:rPr>
+          <w:rFonts w:ascii="Times New Roman" w:hAnsi="Times New Roman" w:cs="Times New Roman"/>
+          <w:sz w:val="24"/>
+          <w:szCs w:val="24"/>
+        </w:rPr>
+        <w:t xml:space="preserve"> [25]</w:t>
+      </w:r>
+      <w:r>
+        <w:rPr>
+          <w:rFonts w:ascii="Times New Roman" w:hAnsi="Times New Roman" w:cs="Times New Roman"/>
+          <w:sz w:val="24"/>
+          <w:szCs w:val="24"/>
+        </w:rPr>
+        <w:t>. But RMSD is overly sensitive in cases in which the model gets a loop very wrong, even though the remaining structure may be reasonably accurate. The global distance test total score (GDT_TS) is a more robust structural similarity measure that is well defined given an alignment between two struct</w:t>
+      </w:r>
+      <w:r>
+        <w:rPr>
+          <w:rFonts w:ascii="Times New Roman" w:hAnsi="Times New Roman" w:cs="Times New Roman"/>
+          <w:sz w:val="24"/>
+          <w:szCs w:val="24"/>
+        </w:rPr>
+        <w:t>ures. The key idea is to count the number of residues that can maximally be fitted within a certain distance cutoff, expressed as a percentage.</w:t>
+      </w:r>
+    </w:p>
+    <w:p>
+      <w:pPr>
+        <w:ind w:firstLine="360"/>
+        <w:jc w:val="both"/>
+        <w:rPr>
+          <w:rFonts w:ascii="Times New Roman" w:hAnsi="Times New Roman" w:cs="Times New Roman"/>
+          <w:sz w:val="24"/>
+          <w:szCs w:val="24"/>
+        </w:rPr>
+      </w:pPr>
+      <w:r>
+        <w:rPr>
+          <w:rFonts w:ascii="Times New Roman" w:hAnsi="Times New Roman" w:cs="Times New Roman"/>
+          <w:sz w:val="24"/>
+          <w:szCs w:val="24"/>
+        </w:rPr>
+        <w:lastRenderedPageBreak/>
+        <w:t>For a typical difficult CASP target, no model comes close to the experimentally solved structure and results with a performance of DT_TS &lt; 20% are not an exception. Figure IV.4 shows the GDT_TS scores for different model categories (that are discussed in the next subsection) in CASP11 where we can see that more than half of the res</w:t>
+      </w:r>
+      <w:r>
+        <w:rPr>
+          <w:rFonts w:ascii="Times New Roman" w:hAnsi="Times New Roman" w:cs="Times New Roman"/>
+          <w:sz w:val="24"/>
+          <w:szCs w:val="24"/>
+        </w:rPr>
+        <w:t>ults have a score of less than 4</w:t>
+      </w:r>
+      <w:r>
+        <w:rPr>
+          <w:rFonts w:ascii="Times New Roman" w:hAnsi="Times New Roman" w:cs="Times New Roman"/>
+          <w:sz w:val="24"/>
+          <w:szCs w:val="24"/>
+        </w:rPr>
+        <w:t>0%</w:t>
+      </w:r>
+      <w:r>
+        <w:rPr>
+          <w:rFonts w:ascii="Times New Roman" w:hAnsi="Times New Roman" w:cs="Times New Roman"/>
+          <w:sz w:val="24"/>
+          <w:szCs w:val="24"/>
+        </w:rPr>
+        <w:t xml:space="preserve"> (red and orange)</w:t>
+      </w:r>
+      <w:r>
+        <w:rPr>
+          <w:rFonts w:ascii="Times New Roman" w:hAnsi="Times New Roman" w:cs="Times New Roman"/>
+          <w:sz w:val="24"/>
+          <w:szCs w:val="24"/>
+        </w:rPr>
+        <w:t>.</w:t>
+      </w:r>
+    </w:p>
+    <w:p>
+      <w:pPr>
+        <w:ind w:firstLine="360"/>
+        <w:jc w:val="center"/>
+        <w:rPr>
+          <w:rFonts w:ascii="Times New Roman" w:hAnsi="Times New Roman" w:cs="Times New Roman"/>
+          <w:sz w:val="24"/>
+          <w:szCs w:val="24"/>
+        </w:rPr>
+      </w:pPr>
+      <w:r>
+        <w:rPr>
+          <w:rFonts w:ascii="Times New Roman" w:hAnsi="Times New Roman" w:cs="Times New Roman"/>
+          <w:noProof/>
+          <w:sz w:val="24"/>
+          <w:szCs w:val="24"/>
+        </w:rPr>
+        <w:drawing>
+          <wp:inline distT="0" distB="0" distL="0" distR="0">
+            <wp:extent cx="4248150" cy="2369853"/>
+            <wp:effectExtent l="19050" t="0" r="0" b="0"/>
+            <wp:docPr id="4" name="Picture 4" descr="C:\informatica\An3\licenta\images\Screenshot (36).png"/>
+            <wp:cNvGraphicFramePr>
+              <a:graphicFrameLocks xmlns:a="http://schemas.openxmlformats.org/drawingml/2006/main" noChangeAspect="1"/>
+            </wp:cNvGraphicFramePr>
+            <a:graphic xmlns:a="http://schemas.openxmlformats.org/drawingml/2006/main">
+              <a:graphicData uri="http://schemas.openxmlformats.org/drawingml/2006/picture">
+                <pic:pic xmlns:pic="http://schemas.openxmlformats.org/drawingml/2006/picture">
+                  <pic:nvPicPr>
+                    <pic:cNvPr id="0" name="Picture 4" descr="C:\informatica\An3\licenta\images\Screenshot (36).png"/>
+                    <pic:cNvPicPr>
+                      <a:picLocks noChangeAspect="1" noChangeArrowheads="1"/>
+                    </pic:cNvPicPr>
+                  </pic:nvPicPr>
+                  <pic:blipFill>
+                    <a:blip r:embed="rId8" cstate="print"/>
+                    <a:srcRect/>
+                    <a:stretch>
+                      <a:fillRect/>
+                    </a:stretch>
+                  </pic:blipFill>
+                  <pic:spPr bwMode="auto">
+                    <a:xfrm>
+                      <a:off x="0" y="0"/>
+                      <a:ext cx="4251299" cy="2371610"/>
+                    </a:xfrm>
+                    <a:prstGeom prst="rect">
+                      <a:avLst/>
+                    </a:prstGeom>
+                    <a:noFill/>
+                    <a:ln w="9525">
+                      <a:noFill/>
+                      <a:miter lim="800000"/>
+                      <a:headEnd/>
+                      <a:tailEnd/>
+                    </a:ln>
+                  </pic:spPr>
+                </pic:pic>
+              </a:graphicData>
+            </a:graphic>
+          </wp:inline>
+        </w:drawing>
+      </w:r>
+    </w:p>
+    <w:p>
+      <w:pPr>
+        <w:ind w:firstLine="360"/>
+        <w:jc w:val="center"/>
+        <w:rPr>
+          <w:rFonts w:ascii="Times New Roman" w:hAnsi="Times New Roman" w:cs="Times New Roman"/>
+          <w:sz w:val="24"/>
+          <w:szCs w:val="24"/>
+        </w:rPr>
+      </w:pPr>
+      <w:r>
+        <w:rPr>
+          <w:rFonts w:ascii="Times New Roman" w:hAnsi="Times New Roman" w:cs="Times New Roman"/>
+          <w:b/>
+          <w:sz w:val="24"/>
+          <w:szCs w:val="24"/>
+        </w:rPr>
+        <w:t>Figure IV.4.</w:t>
+      </w:r>
+      <w:r>
+        <w:rPr>
+          <w:rFonts w:ascii="Times New Roman" w:hAnsi="Times New Roman" w:cs="Times New Roman"/>
+          <w:sz w:val="24"/>
+          <w:szCs w:val="24"/>
+        </w:rPr>
+        <w:t xml:space="preserve"> The GDT_TS scores for different model categories in CASP11 [24]</w:t>
+      </w:r>
+    </w:p>
+    <w:p>
+      <w:pPr>
+        <w:ind w:firstLine="360"/>
+        <w:jc w:val="both"/>
+        <w:rPr>
+          <w:rFonts w:ascii="Times New Roman" w:hAnsi="Times New Roman" w:cs="Times New Roman"/>
+          <w:sz w:val="24"/>
+          <w:szCs w:val="24"/>
+        </w:rPr>
+      </w:pPr>
+      <w:r>
+        <w:rPr>
+          <w:rFonts w:ascii="Times New Roman" w:hAnsi="Times New Roman" w:cs="Times New Roman"/>
+          <w:sz w:val="24"/>
+          <w:szCs w:val="24"/>
+        </w:rPr>
+        <w:t xml:space="preserve">The last round of CASP </w:t>
+      </w:r>
+      <w:r>
+        <w:rPr>
+          <w:rFonts w:ascii="Times New Roman" w:hAnsi="Times New Roman" w:cs="Times New Roman"/>
+          <w:sz w:val="24"/>
+          <w:szCs w:val="24"/>
+        </w:rPr>
+        <w:t>from</w:t>
+      </w:r>
+      <w:r>
+        <w:rPr>
+          <w:rFonts w:ascii="Times New Roman" w:hAnsi="Times New Roman" w:cs="Times New Roman"/>
+          <w:sz w:val="24"/>
+          <w:szCs w:val="24"/>
+        </w:rPr>
+        <w:t xml:space="preserve"> 2016</w:t>
+      </w:r>
+      <w:r>
+        <w:rPr>
+          <w:rFonts w:ascii="Times New Roman" w:hAnsi="Times New Roman" w:cs="Times New Roman"/>
+          <w:sz w:val="24"/>
+          <w:szCs w:val="24"/>
+        </w:rPr>
+        <w:t xml:space="preserve"> (CASP12)</w:t>
+      </w:r>
+      <w:r>
+        <w:rPr>
+          <w:rFonts w:ascii="Times New Roman" w:hAnsi="Times New Roman" w:cs="Times New Roman"/>
+          <w:sz w:val="24"/>
+          <w:szCs w:val="24"/>
+        </w:rPr>
+        <w:t xml:space="preserve"> gathered 34 experimental groups that provided 71 targets for assessment using methods from 8 modeling categories</w:t>
+      </w:r>
+      <w:r>
+        <w:rPr>
+          <w:rFonts w:ascii="Times New Roman" w:hAnsi="Times New Roman" w:cs="Times New Roman"/>
+          <w:sz w:val="24"/>
+          <w:szCs w:val="24"/>
+        </w:rPr>
+        <w:t xml:space="preserve"> and almost 55 thousand models where submitted. This edition saw substantial progress in four areas, particularly in the protein contact prediction category and follows the long-term trend in CASP of increased cumulative modeling accuracy. Also, two new categories were included in response to the evolution of the field and also to encourage new directions: modeling of protein assemblies and evaluating the suitability of models for interpreting aspects of function</w:t>
+      </w:r>
+      <w:r>
+        <w:rPr>
+          <w:rFonts w:ascii="Times New Roman" w:hAnsi="Times New Roman" w:cs="Times New Roman"/>
+          <w:sz w:val="24"/>
+          <w:szCs w:val="24"/>
+        </w:rPr>
+        <w:t xml:space="preserve"> [24]</w:t>
+      </w:r>
+      <w:r>
+        <w:rPr>
+          <w:rFonts w:ascii="Times New Roman" w:hAnsi="Times New Roman" w:cs="Times New Roman"/>
+          <w:sz w:val="24"/>
+          <w:szCs w:val="24"/>
+        </w:rPr>
+        <w:t>.</w:t>
+      </w:r>
+    </w:p>
+    <w:p>
+      <w:pPr>
+        <w:ind w:firstLine="360"/>
+        <w:jc w:val="both"/>
+        <w:rPr>
+          <w:rFonts w:ascii="Times New Roman" w:hAnsi="Times New Roman" w:cs="Times New Roman"/>
+          <w:sz w:val="24"/>
+          <w:szCs w:val="24"/>
+        </w:rPr>
+      </w:pPr>
+      <w:r>
+        <w:rPr>
+          <w:rFonts w:ascii="Times New Roman" w:hAnsi="Times New Roman" w:cs="Times New Roman"/>
+          <w:sz w:val="24"/>
+          <w:szCs w:val="24"/>
+        </w:rPr>
+        <w:t xml:space="preserve">Since 1994, CASP has continued to encourage researchers to work on better and improved methods to determine the </w:t>
+      </w:r>
+      <w:r>
+        <w:rPr>
+          <w:rFonts w:ascii="Times New Roman" w:hAnsi="Times New Roman" w:cs="Times New Roman"/>
+          <w:sz w:val="24"/>
+          <w:szCs w:val="24"/>
+        </w:rPr>
+        <w:t xml:space="preserve">conformation of proteins and has provided a benchmark for this dynamic bioinformatics domain. Many web-based prediction tools have </w:t>
+      </w:r>
+      <w:r>
+        <w:rPr>
+          <w:rFonts w:ascii="Times New Roman" w:hAnsi="Times New Roman" w:cs="Times New Roman"/>
+          <w:sz w:val="24"/>
+          <w:szCs w:val="24"/>
+        </w:rPr>
+        <w:t>been developed</w:t>
+      </w:r>
+      <w:r>
+        <w:rPr>
+          <w:rFonts w:ascii="Times New Roman" w:hAnsi="Times New Roman" w:cs="Times New Roman"/>
+          <w:sz w:val="24"/>
+          <w:szCs w:val="24"/>
+        </w:rPr>
+        <w:t xml:space="preserve"> </w:t>
+      </w:r>
+      <w:r>
+        <w:rPr>
+          <w:rFonts w:ascii="Times New Roman" w:hAnsi="Times New Roman" w:cs="Times New Roman"/>
+          <w:sz w:val="24"/>
+          <w:szCs w:val="24"/>
+        </w:rPr>
+        <w:t>to participate in</w:t>
+      </w:r>
+      <w:r>
+        <w:rPr>
+          <w:rFonts w:ascii="Times New Roman" w:hAnsi="Times New Roman" w:cs="Times New Roman"/>
+          <w:sz w:val="24"/>
+          <w:szCs w:val="24"/>
+        </w:rPr>
+        <w:t xml:space="preserve"> this competition, such as: </w:t>
+      </w:r>
+      <w:r>
+        <w:rPr>
+          <w:rFonts w:ascii="Times New Roman" w:hAnsi="Times New Roman" w:cs="Times New Roman"/>
+          <w:sz w:val="24"/>
+          <w:szCs w:val="24"/>
+        </w:rPr>
+        <w:t>ROSETTA</w:t>
+      </w:r>
+      <w:r>
+        <w:rPr>
+          <w:rFonts w:ascii="Times New Roman" w:hAnsi="Times New Roman" w:cs="Times New Roman"/>
+          <w:sz w:val="24"/>
+          <w:szCs w:val="24"/>
+        </w:rPr>
+        <w:t>, i</w:t>
+      </w:r>
+      <w:r>
+        <w:rPr>
+          <w:rFonts w:ascii="Times New Roman" w:hAnsi="Times New Roman" w:cs="Times New Roman"/>
+          <w:sz w:val="24"/>
+          <w:szCs w:val="24"/>
+        </w:rPr>
+        <w:t>-</w:t>
+      </w:r>
+      <w:r>
+        <w:rPr>
+          <w:rFonts w:ascii="Times New Roman" w:hAnsi="Times New Roman" w:cs="Times New Roman"/>
+          <w:sz w:val="24"/>
+          <w:szCs w:val="24"/>
+        </w:rPr>
+        <w:t>Tasser or Phyre</w:t>
+      </w:r>
+      <w:r>
+        <w:rPr>
+          <w:rFonts w:ascii="Times New Roman" w:hAnsi="Times New Roman" w:cs="Times New Roman"/>
+          <w:sz w:val="24"/>
+          <w:szCs w:val="24"/>
+        </w:rPr>
+        <w:t>2</w:t>
+      </w:r>
+      <w:r>
+        <w:rPr>
+          <w:rFonts w:ascii="Times New Roman" w:hAnsi="Times New Roman" w:cs="Times New Roman"/>
+          <w:sz w:val="24"/>
+          <w:szCs w:val="24"/>
+        </w:rPr>
+        <w:t xml:space="preserve"> [</w:t>
+      </w:r>
+      <w:r>
+        <w:rPr>
+          <w:rFonts w:ascii="Times New Roman" w:hAnsi="Times New Roman" w:cs="Times New Roman"/>
+          <w:sz w:val="24"/>
+          <w:szCs w:val="24"/>
+        </w:rPr>
+        <w:t>27</w:t>
+      </w:r>
+      <w:r>
+        <w:rPr>
+          <w:rFonts w:ascii="Times New Roman" w:hAnsi="Times New Roman" w:cs="Times New Roman"/>
+          <w:sz w:val="24"/>
+          <w:szCs w:val="24"/>
+        </w:rPr>
+        <w:t>-</w:t>
+      </w:r>
+      <w:r>
+        <w:rPr>
+          <w:rFonts w:ascii="Times New Roman" w:hAnsi="Times New Roman" w:cs="Times New Roman"/>
+          <w:sz w:val="24"/>
+          <w:szCs w:val="24"/>
+        </w:rPr>
+        <w:t>29</w:t>
+      </w:r>
+      <w:r>
+        <w:rPr>
+          <w:rFonts w:ascii="Times New Roman" w:hAnsi="Times New Roman" w:cs="Times New Roman"/>
+          <w:sz w:val="24"/>
+          <w:szCs w:val="24"/>
+        </w:rPr>
+        <w:t>]</w:t>
+      </w:r>
+      <w:r>
+        <w:rPr>
+          <w:rFonts w:ascii="Times New Roman" w:hAnsi="Times New Roman" w:cs="Times New Roman"/>
+          <w:sz w:val="24"/>
+          <w:szCs w:val="24"/>
+        </w:rPr>
+        <w:t>, and are now reference points for future methods in this area.</w:t>
       </w:r>
     </w:p>
     <w:p>
@@ -1553,6 +2253,7 @@
           <w:sz w:val="24"/>
           <w:szCs w:val="24"/>
         </w:rPr>
+        <w:lastRenderedPageBreak/>
         <w:t>[21]</w:t>
       </w:r>
       <w:r>
@@ -1611,7 +2312,25 @@
           <w:sz w:val="24"/>
           <w:szCs w:val="24"/>
         </w:rPr>
-        <w:t xml:space="preserve"> Edition, The MIT Press, Cambridge, Massachusetts, 2009.</w:t>
+        <w:t xml:space="preserve"> Edition, </w:t>
+      </w:r>
+      <w:proofErr w:type="gramStart"/>
+      <w:r>
+        <w:rPr>
+          <w:rFonts w:ascii="Times New Roman" w:hAnsi="Times New Roman" w:cs="Times New Roman"/>
+          <w:sz w:val="24"/>
+          <w:szCs w:val="24"/>
+        </w:rPr>
+        <w:t>The</w:t>
+      </w:r>
+      <w:proofErr w:type="gramEnd"/>
+      <w:r>
+        <w:rPr>
+          <w:rFonts w:ascii="Times New Roman" w:hAnsi="Times New Roman" w:cs="Times New Roman"/>
+          <w:sz w:val="24"/>
+          <w:szCs w:val="24"/>
+        </w:rPr>
+        <w:t xml:space="preserve"> MIT Press, Cambridge, Massachusetts, 2009.</w:t>
       </w:r>
     </w:p>
     <w:p>
@@ -1636,7 +2355,167 @@
           <w:sz w:val="24"/>
           <w:szCs w:val="24"/>
         </w:rPr>
-        <w:t>] Hart, W.E., Istrail, S.: Robust proofs of NP-hardness for protein folding: general lattices and energy potentials, Journal of Computational Biology, 1997(4), 1-22.</w:t>
+        <w:t xml:space="preserve">] Hart, W.E., Istrail, </w:t>
+      </w:r>
+      <w:proofErr w:type="gramStart"/>
+      <w:r>
+        <w:rPr>
+          <w:rFonts w:ascii="Times New Roman" w:hAnsi="Times New Roman" w:cs="Times New Roman"/>
+          <w:sz w:val="24"/>
+          <w:szCs w:val="24"/>
+        </w:rPr>
+        <w:t>S</w:t>
+      </w:r>
+      <w:proofErr w:type="gramEnd"/>
+      <w:r>
+        <w:rPr>
+          <w:rFonts w:ascii="Times New Roman" w:hAnsi="Times New Roman" w:cs="Times New Roman"/>
+          <w:sz w:val="24"/>
+          <w:szCs w:val="24"/>
+        </w:rPr>
+        <w:t>.: Robust proofs of NP-hardness for protein folding: general lattices and energy potentials, Journal of Computational Biology, 1997(4), 1-22.</w:t>
+      </w:r>
+    </w:p>
+    <w:p>
+      <w:pPr>
+        <w:rPr>
+          <w:rFonts w:ascii="Times New Roman" w:hAnsi="Times New Roman" w:cs="Times New Roman"/>
+          <w:sz w:val="24"/>
+          <w:szCs w:val="24"/>
+        </w:rPr>
+      </w:pPr>
+      <w:r>
+        <w:rPr>
+          <w:rFonts w:ascii="Times New Roman" w:hAnsi="Times New Roman" w:cs="Times New Roman"/>
+          <w:sz w:val="24"/>
+          <w:szCs w:val="24"/>
+        </w:rPr>
+        <w:t xml:space="preserve">[24] </w:t>
+      </w:r>
+      <w:r>
+        <w:rPr>
+          <w:rFonts w:ascii="Times New Roman" w:hAnsi="Times New Roman" w:cs="Times New Roman"/>
+          <w:sz w:val="24"/>
+          <w:szCs w:val="24"/>
+        </w:rPr>
+        <w:t>Moult, J., Fidelis, K., Kryshtafovych, A., Schwede, T., Tramontano, A.: Critical assessment of methods of protein structure prediction (CASP) – Round XII, Proteins, 2018(86), 7-15.</w:t>
+      </w:r>
+    </w:p>
+    <w:p>
+      <w:pPr>
+        <w:rPr>
+          <w:rFonts w:ascii="Times New Roman" w:hAnsi="Times New Roman" w:cs="Times New Roman"/>
+          <w:sz w:val="24"/>
+          <w:szCs w:val="24"/>
+        </w:rPr>
+      </w:pPr>
+      <w:r>
+        <w:rPr>
+          <w:rFonts w:ascii="Times New Roman" w:hAnsi="Times New Roman" w:cs="Times New Roman"/>
+          <w:sz w:val="24"/>
+          <w:szCs w:val="24"/>
+        </w:rPr>
+        <w:t>[25] Feenstra, K.A., Abeln, S.: Structural Bioinformatics, Centre for Integrative Bioinformatics, Vrije Universiteit, Netherlands, 2017.</w:t>
+      </w:r>
+    </w:p>
+    <w:p>
+      <w:pPr>
+        <w:rPr>
+          <w:rFonts w:ascii="Times New Roman" w:hAnsi="Times New Roman" w:cs="Times New Roman"/>
+          <w:sz w:val="24"/>
+          <w:szCs w:val="24"/>
+        </w:rPr>
+      </w:pPr>
+      <w:r>
+        <w:rPr>
+          <w:rFonts w:ascii="Times New Roman" w:hAnsi="Times New Roman" w:cs="Times New Roman"/>
+          <w:sz w:val="24"/>
+          <w:szCs w:val="24"/>
+        </w:rPr>
+        <w:t>[26] Moult, J.: A decade of CASP: progress, bottlenecks and prognosis in protein structure prediction, Current Opinion in Structural Biology, 2005(15), 285-289.</w:t>
+      </w:r>
+    </w:p>
+    <w:p>
+      <w:pPr>
+        <w:rPr>
+          <w:rFonts w:ascii="Times New Roman" w:hAnsi="Times New Roman" w:cs="Times New Roman"/>
+          <w:sz w:val="24"/>
+          <w:szCs w:val="24"/>
+        </w:rPr>
+      </w:pPr>
+      <w:r>
+        <w:rPr>
+          <w:rFonts w:ascii="Times New Roman" w:hAnsi="Times New Roman" w:cs="Times New Roman"/>
+          <w:sz w:val="24"/>
+          <w:szCs w:val="24"/>
+        </w:rPr>
+        <w:t>[27]</w:t>
+      </w:r>
+      <w:r>
+        <w:rPr>
+          <w:rFonts w:ascii="Times New Roman" w:hAnsi="Times New Roman" w:cs="Times New Roman"/>
+          <w:sz w:val="24"/>
+          <w:szCs w:val="24"/>
+        </w:rPr>
+        <w:t xml:space="preserve"> Kaufmann, K.W., Lemmon, G.H., DeLuca, S.L., Sheehan, J.H., Meiler, J.: Practically useful: What the ROSETTA modeling suite can do for you, Biochemistry, 2010(49), 2987-2998.</w:t>
+      </w:r>
+    </w:p>
+    <w:p>
+      <w:pPr>
+        <w:rPr>
+          <w:rFonts w:ascii="Times New Roman" w:hAnsi="Times New Roman" w:cs="Times New Roman"/>
+          <w:sz w:val="24"/>
+          <w:szCs w:val="24"/>
+        </w:rPr>
+      </w:pPr>
+      <w:r>
+        <w:rPr>
+          <w:rFonts w:ascii="Times New Roman" w:hAnsi="Times New Roman" w:cs="Times New Roman"/>
+          <w:sz w:val="24"/>
+          <w:szCs w:val="24"/>
+        </w:rPr>
+        <w:t>[28</w:t>
+      </w:r>
+      <w:r>
+        <w:rPr>
+          <w:rFonts w:ascii="Times New Roman" w:hAnsi="Times New Roman" w:cs="Times New Roman"/>
+          <w:sz w:val="24"/>
+          <w:szCs w:val="24"/>
+        </w:rPr>
+        <w:t xml:space="preserve">] </w:t>
+      </w:r>
+      <w:r>
+        <w:rPr>
+          <w:rFonts w:ascii="Times New Roman" w:hAnsi="Times New Roman" w:cs="Times New Roman"/>
+          <w:sz w:val="24"/>
+          <w:szCs w:val="24"/>
+        </w:rPr>
+        <w:t>Zhang, Y.: i-Tasser server for protein 3D structure prediction, BMC Bioinformatics, 2008(9).</w:t>
+      </w:r>
+    </w:p>
+    <w:p>
+      <w:pPr>
+        <w:rPr>
+          <w:rFonts w:ascii="Times New Roman" w:hAnsi="Times New Roman" w:cs="Times New Roman"/>
+          <w:sz w:val="24"/>
+          <w:szCs w:val="24"/>
+        </w:rPr>
+      </w:pPr>
+      <w:r>
+        <w:rPr>
+          <w:rFonts w:ascii="Times New Roman" w:hAnsi="Times New Roman" w:cs="Times New Roman"/>
+          <w:sz w:val="24"/>
+          <w:szCs w:val="24"/>
+        </w:rPr>
+        <w:t>[29</w:t>
+      </w:r>
+      <w:r>
+        <w:rPr>
+          <w:rFonts w:ascii="Times New Roman" w:hAnsi="Times New Roman" w:cs="Times New Roman"/>
+          <w:sz w:val="24"/>
+          <w:szCs w:val="24"/>
+        </w:rPr>
+        <w:t>] Kelley, L.A., Mezulis, S., Yates, C.M., Wass, M.N., Sternberg, M.J.E.: The Phyre2 web portal for protein modeling, prediction and analysis, Nature Protocols, 2015(10), 845-858.</w:t>
       </w:r>
     </w:p>
     <w:sectPr>

</xml_diff>

<commit_message>
added notes in ch.2 and continued with ch.4
</commit_message>
<xml_diff>
--- a/Chapter 4 - Protein folding and Artificial Intelligence.docx
+++ b/Chapter 4 - Protein folding and Artificial Intelligence.docx
@@ -16,27 +16,296 @@
         <w:t xml:space="preserve">IV. </w:t>
       </w:r>
       <w:r>
-        <w:t xml:space="preserve">Protein folding and </w:t>
-      </w:r>
-      <w:r>
-        <w:t>Artificial</w:t>
-      </w:r>
-      <w:r>
-        <w:t xml:space="preserve"> Intelligence</w:t>
-      </w:r>
+        <w:t>Protein folding and Artificial Intelligence</w:t>
+      </w:r>
+    </w:p>
+    <w:p>
+      <w:pPr>
+        <w:ind w:firstLine="360"/>
+        <w:rPr>
+          <w:rFonts w:ascii="Times New Roman" w:hAnsi="Times New Roman" w:cs="Times New Roman"/>
+          <w:sz w:val="24"/>
+          <w:szCs w:val="24"/>
+        </w:rPr>
+      </w:pPr>
+      <w:r>
+        <w:rPr>
+          <w:rFonts w:ascii="Times New Roman" w:hAnsi="Times New Roman" w:cs="Times New Roman"/>
+          <w:sz w:val="24"/>
+          <w:szCs w:val="24"/>
+        </w:rPr>
+        <w:t>The number of known protein sequences has been increasing exponentially in the last years, mainly because of the success of an array of genome sequencing projects.</w:t>
+      </w:r>
+      <w:r>
+        <w:rPr>
+          <w:rFonts w:ascii="Times New Roman" w:hAnsi="Times New Roman" w:cs="Times New Roman"/>
+          <w:sz w:val="24"/>
+          <w:szCs w:val="24"/>
+        </w:rPr>
+        <w:t xml:space="preserve"> But, as we have seen in Chapter II, the sequences on their own cannot distinguish the function of each protein in the cell. The speed of protein structure determination lags far behind the increase of sequences, due to the technical difficulties and laborious nature of structural biology experiments.</w:t>
+      </w:r>
+    </w:p>
+    <w:p>
+      <w:pPr>
+        <w:ind w:firstLine="360"/>
+        <w:rPr>
+          <w:rFonts w:ascii="Times New Roman" w:hAnsi="Times New Roman" w:cs="Times New Roman"/>
+          <w:sz w:val="24"/>
+          <w:szCs w:val="24"/>
+        </w:rPr>
+      </w:pPr>
+      <w:r>
+        <w:rPr>
+          <w:rFonts w:ascii="Times New Roman" w:hAnsi="Times New Roman" w:cs="Times New Roman"/>
+          <w:sz w:val="24"/>
+          <w:szCs w:val="24"/>
+        </w:rPr>
+        <w:t>By the end of 2015, there were approximately 90 million protein sequences in the UniProtKB database, while the number of corresponding protein structures in the PDB was only about 100 000. The gap is rapidly widening, as it is illustrated in Figure IV.1, with a ratio of sequences over structures increasing to around 3 orders of magnitude.</w:t>
+      </w:r>
+      <w:r>
+        <w:rPr>
+          <w:rFonts w:ascii="Times New Roman" w:hAnsi="Times New Roman" w:cs="Times New Roman"/>
+          <w:sz w:val="24"/>
+          <w:szCs w:val="24"/>
+        </w:rPr>
+        <w:t xml:space="preserve"> </w:t>
+      </w:r>
+    </w:p>
+    <w:p>
+      <w:pPr>
+        <w:jc w:val="center"/>
+        <w:rPr>
+          <w:rFonts w:ascii="Times New Roman" w:hAnsi="Times New Roman" w:cs="Times New Roman"/>
+          <w:sz w:val="24"/>
+          <w:szCs w:val="24"/>
+        </w:rPr>
+      </w:pPr>
+      <w:r>
+        <w:rPr>
+          <w:rFonts w:ascii="Times New Roman" w:hAnsi="Times New Roman" w:cs="Times New Roman"/>
+          <w:noProof/>
+          <w:sz w:val="24"/>
+          <w:szCs w:val="24"/>
+        </w:rPr>
+        <w:drawing>
+          <wp:inline distT="0" distB="0" distL="0" distR="0">
+            <wp:extent cx="3676225" cy="2687782"/>
+            <wp:effectExtent l="19050" t="0" r="425" b="0"/>
+            <wp:docPr id="5" name="Picture 5" descr="C:\informatica\An3\licenta\images\Screenshot (37).png"/>
+            <wp:cNvGraphicFramePr>
+              <a:graphicFrameLocks xmlns:a="http://schemas.openxmlformats.org/drawingml/2006/main" noChangeAspect="1"/>
+            </wp:cNvGraphicFramePr>
+            <a:graphic xmlns:a="http://schemas.openxmlformats.org/drawingml/2006/main">
+              <a:graphicData uri="http://schemas.openxmlformats.org/drawingml/2006/picture">
+                <pic:pic xmlns:pic="http://schemas.openxmlformats.org/drawingml/2006/picture">
+                  <pic:nvPicPr>
+                    <pic:cNvPr id="0" name="Picture 5" descr="C:\informatica\An3\licenta\images\Screenshot (37).png"/>
+                    <pic:cNvPicPr>
+                      <a:picLocks noChangeAspect="1" noChangeArrowheads="1"/>
+                    </pic:cNvPicPr>
+                  </pic:nvPicPr>
+                  <pic:blipFill>
+                    <a:blip r:embed="rId6" cstate="print"/>
+                    <a:srcRect/>
+                    <a:stretch>
+                      <a:fillRect/>
+                    </a:stretch>
+                  </pic:blipFill>
+                  <pic:spPr bwMode="auto">
+                    <a:xfrm>
+                      <a:off x="0" y="0"/>
+                      <a:ext cx="3675705" cy="2687402"/>
+                    </a:xfrm>
+                    <a:prstGeom prst="rect">
+                      <a:avLst/>
+                    </a:prstGeom>
+                    <a:noFill/>
+                    <a:ln w="9525">
+                      <a:noFill/>
+                      <a:miter lim="800000"/>
+                      <a:headEnd/>
+                      <a:tailEnd/>
+                    </a:ln>
+                  </pic:spPr>
+                </pic:pic>
+              </a:graphicData>
+            </a:graphic>
+          </wp:inline>
+        </w:drawing>
+      </w:r>
+    </w:p>
+    <w:p>
+      <w:pPr>
+        <w:jc w:val="center"/>
+        <w:rPr>
+          <w:rFonts w:ascii="Times New Roman" w:hAnsi="Times New Roman" w:cs="Times New Roman"/>
+          <w:sz w:val="24"/>
+          <w:szCs w:val="24"/>
+        </w:rPr>
+      </w:pPr>
+      <w:r>
+        <w:rPr>
+          <w:rFonts w:ascii="Times New Roman" w:hAnsi="Times New Roman" w:cs="Times New Roman"/>
+          <w:b/>
+          <w:sz w:val="24"/>
+          <w:szCs w:val="24"/>
+        </w:rPr>
+        <w:t>Figure IV.1.</w:t>
+      </w:r>
+      <w:r>
+        <w:rPr>
+          <w:rFonts w:ascii="Times New Roman" w:hAnsi="Times New Roman" w:cs="Times New Roman"/>
+          <w:sz w:val="24"/>
+          <w:szCs w:val="24"/>
+        </w:rPr>
+        <w:t xml:space="preserve"> The number of available protein sequences</w:t>
+      </w:r>
+      <w:r>
+        <w:rPr>
+          <w:rFonts w:ascii="Times New Roman" w:hAnsi="Times New Roman" w:cs="Times New Roman"/>
+          <w:sz w:val="24"/>
+          <w:szCs w:val="24"/>
+        </w:rPr>
+        <w:t xml:space="preserve"> (in UniP</w:t>
+      </w:r>
+      <w:r>
+        <w:rPr>
+          <w:rFonts w:ascii="Times New Roman" w:hAnsi="Times New Roman" w:cs="Times New Roman"/>
+          <w:sz w:val="24"/>
+          <w:szCs w:val="24"/>
+        </w:rPr>
+        <w:t xml:space="preserve">rot) </w:t>
+      </w:r>
+      <w:r>
+        <w:rPr>
+          <w:rFonts w:ascii="Times New Roman" w:hAnsi="Times New Roman" w:cs="Times New Roman"/>
+          <w:sz w:val="24"/>
+          <w:szCs w:val="24"/>
+        </w:rPr>
+        <w:t>and solved protein structures</w:t>
+      </w:r>
+      <w:r>
+        <w:rPr>
+          <w:rFonts w:ascii="Times New Roman" w:hAnsi="Times New Roman" w:cs="Times New Roman"/>
+          <w:sz w:val="24"/>
+          <w:szCs w:val="24"/>
+        </w:rPr>
+        <w:t xml:space="preserve"> (in the PDB)</w:t>
+      </w:r>
+      <w:r>
+        <w:rPr>
+          <w:rFonts w:ascii="Times New Roman" w:hAnsi="Times New Roman" w:cs="Times New Roman"/>
+          <w:sz w:val="24"/>
+          <w:szCs w:val="24"/>
+        </w:rPr>
+        <w:t xml:space="preserve"> from 1995 until 2015 [</w:t>
+      </w:r>
+      <w:r>
+        <w:rPr>
+          <w:rFonts w:ascii="Times New Roman" w:hAnsi="Times New Roman" w:cs="Times New Roman"/>
+          <w:sz w:val="24"/>
+          <w:szCs w:val="24"/>
+        </w:rPr>
+        <w:t>21</w:t>
+      </w:r>
+      <w:r>
+        <w:rPr>
+          <w:rFonts w:ascii="Times New Roman" w:hAnsi="Times New Roman" w:cs="Times New Roman"/>
+          <w:sz w:val="24"/>
+          <w:szCs w:val="24"/>
+        </w:rPr>
+        <w:t>]</w:t>
+      </w:r>
+    </w:p>
+    <w:p>
+      <w:pPr>
+        <w:ind w:firstLine="360"/>
+        <w:jc w:val="both"/>
+        <w:rPr>
+          <w:rFonts w:ascii="Times New Roman" w:hAnsi="Times New Roman" w:cs="Times New Roman"/>
+          <w:sz w:val="24"/>
+          <w:szCs w:val="24"/>
+        </w:rPr>
+      </w:pPr>
+      <w:r>
+        <w:rPr>
+          <w:rFonts w:ascii="Times New Roman" w:hAnsi="Times New Roman" w:cs="Times New Roman"/>
+          <w:sz w:val="24"/>
+          <w:szCs w:val="24"/>
+        </w:rPr>
+        <w:t xml:space="preserve">Thus, developing efficient computer-based algorithms that can generate high-resolution three dimensional predictions becomes one of the major </w:t>
+      </w:r>
+      <w:r>
+        <w:rPr>
+          <w:rFonts w:ascii="Times New Roman" w:hAnsi="Times New Roman" w:cs="Times New Roman"/>
+          <w:sz w:val="24"/>
+          <w:szCs w:val="24"/>
+        </w:rPr>
+        <w:t>ways</w:t>
+      </w:r>
+      <w:r>
+        <w:rPr>
+          <w:rFonts w:ascii="Times New Roman" w:hAnsi="Times New Roman" w:cs="Times New Roman"/>
+          <w:sz w:val="24"/>
+          <w:szCs w:val="24"/>
+        </w:rPr>
+        <w:t xml:space="preserve"> to fill this gap.</w:t>
+      </w:r>
+      <w:r>
+        <w:rPr>
+          <w:rFonts w:ascii="Times New Roman" w:hAnsi="Times New Roman" w:cs="Times New Roman"/>
+          <w:sz w:val="24"/>
+          <w:szCs w:val="24"/>
+        </w:rPr>
+        <w:t xml:space="preserve"> In order to do that, it is also important to look at how proteins reach their native conformation and the forces that drive this process. Also, in this chapter we will analyze the computational complexity of predicting protein structure and </w:t>
+      </w:r>
+      <w:r>
+        <w:rPr>
+          <w:rFonts w:ascii="Times New Roman" w:hAnsi="Times New Roman" w:cs="Times New Roman"/>
+          <w:sz w:val="24"/>
+          <w:szCs w:val="24"/>
+        </w:rPr>
+        <w:t>inspect the importance of CASP (Critical Assessment of methods of protein Structure Prediction) in the development of this area of bioinformatics. Lastly, we will review the past and current methods of protein secondary and tertiary structure prediction.</w:t>
+      </w:r>
+    </w:p>
+    <w:p>
+      <w:pPr>
+        <w:ind w:firstLine="360"/>
+        <w:jc w:val="both"/>
+        <w:rPr>
+          <w:rFonts w:ascii="Times New Roman" w:hAnsi="Times New Roman" w:cs="Times New Roman"/>
+          <w:sz w:val="24"/>
+          <w:szCs w:val="24"/>
+        </w:rPr>
+      </w:pPr>
+    </w:p>
+    <w:p>
+      <w:pPr>
+        <w:ind w:firstLine="360"/>
+        <w:jc w:val="both"/>
+        <w:rPr>
+          <w:rFonts w:ascii="Times New Roman" w:hAnsi="Times New Roman" w:cs="Times New Roman"/>
+          <w:sz w:val="24"/>
+          <w:szCs w:val="24"/>
+        </w:rPr>
+      </w:pPr>
     </w:p>
     <w:p>
       <w:pPr>
         <w:pStyle w:val="Heading2"/>
       </w:pPr>
       <w:r>
-        <w:t>Definition</w:t>
-      </w:r>
-      <w:r>
-        <w:t xml:space="preserve"> and mechanism</w:t>
+        <w:lastRenderedPageBreak/>
+        <w:t>M</w:t>
+      </w:r>
+      <w:r>
+        <w:t>echanism</w:t>
       </w:r>
       <w:r>
         <w:t>s</w:t>
+      </w:r>
+      <w:r>
+        <w:t xml:space="preserve"> of protein folding</w:t>
       </w:r>
     </w:p>
     <w:p>
@@ -401,6 +670,25 @@
           <w:szCs w:val="24"/>
         </w:rPr>
         <w:t xml:space="preserve"> the nucleation mechanisms has fallen out of favor, as it is the only model that does not imply the existence of folding intermediates.</w:t>
+      </w:r>
+    </w:p>
+    <w:p>
+      <w:pPr>
+        <w:ind w:firstLine="360"/>
+        <w:jc w:val="both"/>
+        <w:rPr>
+          <w:rFonts w:ascii="Times New Roman" w:hAnsi="Times New Roman" w:cs="Times New Roman"/>
+          <w:sz w:val="24"/>
+          <w:szCs w:val="24"/>
+        </w:rPr>
+      </w:pPr>
+      <w:r>
+        <w:rPr>
+          <w:rFonts w:ascii="Times New Roman" w:hAnsi="Times New Roman" w:cs="Times New Roman"/>
+          <w:sz w:val="24"/>
+          <w:szCs w:val="24"/>
+        </w:rPr>
+        <w:t>Figure IV.2 illustrates the path from a linear sequence of amino acids to the native three dimensional structure of a protein, including a folding intermediary product with typical secondary structure elements (α-helix and β-sheets).</w:t>
       </w:r>
     </w:p>
     <w:p>
@@ -439,7 +727,7 @@
                     </pic:cNvPicPr>
                   </pic:nvPicPr>
                   <pic:blipFill>
-                    <a:blip r:embed="rId5" cstate="print"/>
+                    <a:blip r:embed="rId7" cstate="print"/>
                     <a:srcRect/>
                     <a:stretch>
                       <a:fillRect/>
@@ -485,7 +773,16 @@
           <w:sz w:val="24"/>
           <w:szCs w:val="24"/>
         </w:rPr>
-        <w:t>Figure IV.1.</w:t>
+        <w:t>Figure IV.2</w:t>
+      </w:r>
+      <w:r>
+        <w:rPr>
+          <w:rFonts w:ascii="Times New Roman" w:hAnsi="Times New Roman" w:cs="Times New Roman"/>
+          <w:b/>
+          <w:sz w:val="24"/>
+          <w:szCs w:val="24"/>
+        </w:rPr>
+        <w:t>.</w:t>
       </w:r>
       <w:r>
         <w:rPr>
@@ -543,7 +840,6 @@
         </w:rPr>
         <w:t xml:space="preserve">three dimensional </w:t>
       </w:r>
-      <w:proofErr w:type="gramStart"/>
       <w:r>
         <w:rPr>
           <w:rFonts w:ascii="Times New Roman" w:hAnsi="Times New Roman" w:cs="Times New Roman"/>
@@ -558,24 +854,23 @@
           <w:sz w:val="24"/>
           <w:szCs w:val="24"/>
         </w:rPr>
-        <w:t>onformation</w:t>
-      </w:r>
-      <w:proofErr w:type="gramEnd"/>
-      <w:r>
-        <w:rPr>
-          <w:rFonts w:ascii="Times New Roman" w:hAnsi="Times New Roman" w:cs="Times New Roman"/>
-          <w:sz w:val="24"/>
-          <w:szCs w:val="24"/>
-        </w:rPr>
-        <w:t xml:space="preserve"> </w:t>
-      </w:r>
-      <w:r>
-        <w:rPr>
-          <w:rFonts w:ascii="Times New Roman" w:hAnsi="Times New Roman" w:cs="Times New Roman"/>
-          <w:sz w:val="24"/>
-          <w:szCs w:val="24"/>
-        </w:rPr>
-        <w:t>[21]</w:t>
+        <w:t xml:space="preserve">onformation </w:t>
+      </w:r>
+      <w:r>
+        <w:rPr>
+          <w:rFonts w:ascii="Times New Roman" w:hAnsi="Times New Roman" w:cs="Times New Roman"/>
+          <w:sz w:val="24"/>
+          <w:szCs w:val="24"/>
+        </w:rPr>
+        <w:t>[22</w:t>
+      </w:r>
+      <w:r>
+        <w:rPr>
+          <w:rFonts w:ascii="Times New Roman" w:hAnsi="Times New Roman" w:cs="Times New Roman"/>
+          <w:sz w:val="24"/>
+          <w:szCs w:val="24"/>
+        </w:rPr>
+        <w:t>]</w:t>
       </w:r>
     </w:p>
     <w:p>
@@ -594,25 +889,6 @@
           <w:sz w:val="24"/>
           <w:szCs w:val="24"/>
         </w:rPr>
-        <w:t>Figure IV.1 illustrates the path from a linear sequence of amino acids to the native three dimensional structure of a protein, including a folding intermediary product with typical secondary structure elements (α-helix and β-sheets).</w:t>
-      </w:r>
-    </w:p>
-    <w:p>
-      <w:pPr>
-        <w:ind w:firstLine="360"/>
-        <w:jc w:val="both"/>
-        <w:rPr>
-          <w:rFonts w:ascii="Times New Roman" w:hAnsi="Times New Roman" w:cs="Times New Roman"/>
-          <w:sz w:val="24"/>
-          <w:szCs w:val="24"/>
-        </w:rPr>
-      </w:pPr>
-      <w:r>
-        <w:rPr>
-          <w:rFonts w:ascii="Times New Roman" w:hAnsi="Times New Roman" w:cs="Times New Roman"/>
-          <w:sz w:val="24"/>
-          <w:szCs w:val="24"/>
-        </w:rPr>
         <w:t>Theoreticians have compared the process of a protein falling into its native configuration to a progression down a funnel</w:t>
       </w:r>
       <w:r>
@@ -637,7 +913,23 @@
           <w:sz w:val="24"/>
           <w:szCs w:val="24"/>
         </w:rPr>
-        <w:t>energetic funnel is given in Figure IV.2, where we can see that it represents a conceptual mechanism for understanding the self-organization of a protein to reach a lower free energy state.</w:t>
+        <w:t>energeti</w:t>
+      </w:r>
+      <w:r>
+        <w:rPr>
+          <w:rFonts w:ascii="Times New Roman" w:hAnsi="Times New Roman" w:cs="Times New Roman"/>
+          <w:sz w:val="24"/>
+          <w:szCs w:val="24"/>
+        </w:rPr>
+        <w:t>c funnel is given in Figure IV.3</w:t>
+      </w:r>
+      <w:r>
+        <w:rPr>
+          <w:rFonts w:ascii="Times New Roman" w:hAnsi="Times New Roman" w:cs="Times New Roman"/>
+          <w:sz w:val="24"/>
+          <w:szCs w:val="24"/>
+        </w:rPr>
+        <w:t>, where we can see that it represents a conceptual mechanism for understanding the self-organization of a protein to reach a lower free energy state.</w:t>
       </w:r>
       <w:r>
         <w:rPr>
@@ -699,7 +991,7 @@
                     </pic:cNvPicPr>
                   </pic:nvPicPr>
                   <pic:blipFill>
-                    <a:blip r:embed="rId6" cstate="print"/>
+                    <a:blip r:embed="rId8" cstate="print"/>
                     <a:srcRect/>
                     <a:stretch>
                       <a:fillRect/>
@@ -745,7 +1037,16 @@
           <w:sz w:val="24"/>
           <w:szCs w:val="24"/>
         </w:rPr>
-        <w:t>Figure IV.2.</w:t>
+        <w:t>Figure IV.3</w:t>
+      </w:r>
+      <w:r>
+        <w:rPr>
+          <w:rFonts w:ascii="Times New Roman" w:hAnsi="Times New Roman" w:cs="Times New Roman"/>
+          <w:b/>
+          <w:sz w:val="24"/>
+          <w:szCs w:val="24"/>
+        </w:rPr>
+        <w:t>.</w:t>
       </w:r>
       <w:r>
         <w:rPr>
@@ -780,16 +1081,24 @@
           <w:sz w:val="24"/>
           <w:szCs w:val="24"/>
         </w:rPr>
+        <w:t>But proteins vary so much in structure, size and properties that there are bound to be many variations to these mechanisms and it is unlikely that there is a single mechanism for protein folding. Furthermore, evolution towards a specific function may be at the expense of stability or optimization of folding rate [1].</w:t>
+      </w:r>
+      <w:r>
+        <w:rPr>
+          <w:rFonts w:ascii="Times New Roman" w:hAnsi="Times New Roman" w:cs="Times New Roman"/>
+          <w:sz w:val="24"/>
+          <w:szCs w:val="24"/>
+        </w:rPr>
+        <w:t xml:space="preserve"> Nonetheless, understanding the mechanisms in which protein </w:t>
+      </w:r>
+      <w:r>
+        <w:rPr>
+          <w:rFonts w:ascii="Times New Roman" w:hAnsi="Times New Roman" w:cs="Times New Roman"/>
+          <w:sz w:val="24"/>
+          <w:szCs w:val="24"/>
+        </w:rPr>
         <w:lastRenderedPageBreak/>
-        <w:t>But proteins vary so much in structure, size and properties that there are bound to be many variations to these mechanisms and it is unlikely that there is a single mechanism for protein folding. Furthermore, evolution towards a specific function may be at the expense of stability or optimization of folding rate [1].</w:t>
-      </w:r>
-      <w:r>
-        <w:rPr>
-          <w:rFonts w:ascii="Times New Roman" w:hAnsi="Times New Roman" w:cs="Times New Roman"/>
-          <w:sz w:val="24"/>
-          <w:szCs w:val="24"/>
-        </w:rPr>
-        <w:t xml:space="preserve"> Nonetheless, understanding the mechanisms in which protein folding takes place helps us in choosing appropriate techniques for predicting protein structure, that correlate </w:t>
+        <w:t xml:space="preserve">folding takes place helps us in choosing appropriate techniques for predicting protein structure, that correlate </w:t>
       </w:r>
       <w:r>
         <w:rPr>
@@ -836,7 +1145,23 @@
           <w:sz w:val="24"/>
           <w:szCs w:val="24"/>
         </w:rPr>
-        <w:t>There are three classes of problems, according to their computational complexity [22]:</w:t>
+        <w:t>There are three classes of problems, according to their computational complexity</w:t>
+      </w:r>
+      <w:r>
+        <w:rPr>
+          <w:rFonts w:ascii="Times New Roman" w:hAnsi="Times New Roman" w:cs="Times New Roman"/>
+          <w:sz w:val="24"/>
+          <w:szCs w:val="24"/>
+        </w:rPr>
+        <w:t xml:space="preserve"> [23</w:t>
+      </w:r>
+      <w:r>
+        <w:rPr>
+          <w:rFonts w:ascii="Times New Roman" w:hAnsi="Times New Roman" w:cs="Times New Roman"/>
+          <w:sz w:val="24"/>
+          <w:szCs w:val="24"/>
+        </w:rPr>
+        <w:t>]:</w:t>
       </w:r>
     </w:p>
     <w:p>
@@ -1117,7 +1442,7 @@
                     </pic:cNvPicPr>
                   </pic:nvPicPr>
                   <pic:blipFill>
-                    <a:blip r:embed="rId7" cstate="print"/>
+                    <a:blip r:embed="rId9" cstate="print"/>
                     <a:srcRect/>
                     <a:stretch>
                       <a:fillRect/>
@@ -1166,7 +1491,16 @@
           <w:sz w:val="24"/>
           <w:szCs w:val="24"/>
         </w:rPr>
-        <w:t>Figure IV.3.</w:t>
+        <w:t>Figure IV.4</w:t>
+      </w:r>
+      <w:r>
+        <w:rPr>
+          <w:rFonts w:ascii="Times New Roman" w:hAnsi="Times New Roman" w:cs="Times New Roman"/>
+          <w:b/>
+          <w:sz w:val="24"/>
+          <w:szCs w:val="24"/>
+        </w:rPr>
+        <w:t>.</w:t>
       </w:r>
       <w:r>
         <w:rPr>
@@ -1228,24 +1562,48 @@
           <w:sz w:val="24"/>
           <w:szCs w:val="24"/>
         </w:rPr>
+        <w:t xml:space="preserve">It is unknown whether P = </w:t>
+      </w:r>
+      <w:r>
+        <w:rPr>
+          <w:rFonts w:ascii="Times New Roman" w:hAnsi="Times New Roman" w:cs="Times New Roman"/>
+          <w:sz w:val="24"/>
+          <w:szCs w:val="24"/>
+        </w:rPr>
+        <w:t>NP, but most researchers believe that P and NP are not the same class. Intuitively, the class P consists of problems that can be solved rather quickly. On the other hand, the class NP consists of problems</w:t>
+      </w:r>
+      <w:r>
+        <w:rPr>
+          <w:rFonts w:ascii="Times New Roman" w:hAnsi="Times New Roman" w:cs="Times New Roman"/>
+          <w:sz w:val="24"/>
+          <w:szCs w:val="24"/>
+        </w:rPr>
+        <w:t xml:space="preserve"> for which a solution can be verified quickly. Considering that it is often more difficult to solve a problem from scratch than to verify if a solution is correct </w:t>
+      </w:r>
+      <w:r>
+        <w:rPr>
+          <w:rFonts w:ascii="Times New Roman" w:hAnsi="Times New Roman" w:cs="Times New Roman"/>
+          <w:sz w:val="24"/>
+          <w:szCs w:val="24"/>
+        </w:rPr>
         <w:lastRenderedPageBreak/>
-        <w:t xml:space="preserve">It is unknown whether P = </w:t>
-      </w:r>
-      <w:r>
-        <w:rPr>
-          <w:rFonts w:ascii="Times New Roman" w:hAnsi="Times New Roman" w:cs="Times New Roman"/>
-          <w:sz w:val="24"/>
-          <w:szCs w:val="24"/>
-        </w:rPr>
-        <w:t>NP, but most researchers believe that P and NP are not the same class. Intuitively, the class P consists of problems that can be solved rather quickly. On the other hand, the class NP consists of problems</w:t>
-      </w:r>
-      <w:r>
-        <w:rPr>
-          <w:rFonts w:ascii="Times New Roman" w:hAnsi="Times New Roman" w:cs="Times New Roman"/>
-          <w:sz w:val="24"/>
-          <w:szCs w:val="24"/>
-        </w:rPr>
-        <w:t xml:space="preserve"> for which a solution can be verified quickly. Considering that it is often more difficult to solve a problem from scratch than to verify if a solution is correct under some time constraints, theoretical computer scientists generally believe that NP includes problems that are not in P (left side of Figure IV.3).</w:t>
+        <w:t>under some time constraints, theoretical computer scientists generally believe that NP includes problems that are no</w:t>
+      </w:r>
+      <w:r>
+        <w:rPr>
+          <w:rFonts w:ascii="Times New Roman" w:hAnsi="Times New Roman" w:cs="Times New Roman"/>
+          <w:sz w:val="24"/>
+          <w:szCs w:val="24"/>
+        </w:rPr>
+        <w:t>t in P (left side of Figure IV.4</w:t>
+      </w:r>
+      <w:r>
+        <w:rPr>
+          <w:rFonts w:ascii="Times New Roman" w:hAnsi="Times New Roman" w:cs="Times New Roman"/>
+          <w:sz w:val="24"/>
+          <w:szCs w:val="24"/>
+        </w:rPr>
+        <w:t>).</w:t>
       </w:r>
     </w:p>
     <w:p>
@@ -1275,7 +1633,15 @@
           <w:sz w:val="24"/>
           <w:szCs w:val="24"/>
         </w:rPr>
-        <w:t xml:space="preserve"> [23]</w:t>
+        <w:t xml:space="preserve"> [24</w:t>
+      </w:r>
+      <w:r>
+        <w:rPr>
+          <w:rFonts w:ascii="Times New Roman" w:hAnsi="Times New Roman" w:cs="Times New Roman"/>
+          <w:sz w:val="24"/>
+          <w:szCs w:val="24"/>
+        </w:rPr>
+        <w:t>]</w:t>
       </w:r>
       <w:r>
         <w:rPr>
@@ -1321,7 +1687,15 @@
           <w:sz w:val="24"/>
           <w:szCs w:val="24"/>
         </w:rPr>
-        <w:t xml:space="preserve"> [23]</w:t>
+        <w:t xml:space="preserve"> [24</w:t>
+      </w:r>
+      <w:r>
+        <w:rPr>
+          <w:rFonts w:ascii="Times New Roman" w:hAnsi="Times New Roman" w:cs="Times New Roman"/>
+          <w:sz w:val="24"/>
+          <w:szCs w:val="24"/>
+        </w:rPr>
+        <w:t>]</w:t>
       </w:r>
       <w:r>
         <w:rPr>
@@ -1397,7 +1771,15 @@
           <w:sz w:val="24"/>
           <w:szCs w:val="24"/>
         </w:rPr>
-        <w:t xml:space="preserve">Hart and Istrail [23] have managed to present a robust complexity analysis of a </w:t>
+        <w:t>Hart and Istrail [24</w:t>
+      </w:r>
+      <w:r>
+        <w:rPr>
+          <w:rFonts w:ascii="Times New Roman" w:hAnsi="Times New Roman" w:cs="Times New Roman"/>
+          <w:sz w:val="24"/>
+          <w:szCs w:val="24"/>
+        </w:rPr>
+        <w:t xml:space="preserve">] have managed to present a robust complexity analysis of a </w:t>
       </w:r>
       <w:r>
         <w:rPr>
@@ -1467,16 +1849,24 @@
           <w:sz w:val="24"/>
           <w:szCs w:val="24"/>
         </w:rPr>
+        <w:t>But nature seems to be able to solve NP-hard problems in polynomial time, given the short duration of the entire folding process for a given protein.</w:t>
+      </w:r>
+      <w:r>
+        <w:rPr>
+          <w:rFonts w:ascii="Times New Roman" w:hAnsi="Times New Roman" w:cs="Times New Roman"/>
+          <w:sz w:val="24"/>
+          <w:szCs w:val="24"/>
+        </w:rPr>
+        <w:t xml:space="preserve"> The exact principles and mechanisms by which it succeeds are still eluding researchers, but prediction algorithms are trying to bridge </w:t>
+      </w:r>
+      <w:r>
+        <w:rPr>
+          <w:rFonts w:ascii="Times New Roman" w:hAnsi="Times New Roman" w:cs="Times New Roman"/>
+          <w:sz w:val="24"/>
+          <w:szCs w:val="24"/>
+        </w:rPr>
         <w:lastRenderedPageBreak/>
-        <w:t>But nature seems to be able to solve NP-hard problems in polynomial time, given the short duration of the entire folding process for a given protein.</w:t>
-      </w:r>
-      <w:r>
-        <w:rPr>
-          <w:rFonts w:ascii="Times New Roman" w:hAnsi="Times New Roman" w:cs="Times New Roman"/>
-          <w:sz w:val="24"/>
-          <w:szCs w:val="24"/>
-        </w:rPr>
-        <w:t xml:space="preserve"> The exact principles and mechanisms by which it succeeds are still eluding researchers, but prediction algorithms are trying to bridge the gap between theory and nature by using the available data about protein structure to extract new information and knowledge.</w:t>
+        <w:t>the gap between theory and nature by using the available data about protein structure to extract new information and knowledge.</w:t>
       </w:r>
     </w:p>
     <w:p>
@@ -1511,7 +1901,15 @@
           <w:sz w:val="24"/>
           <w:szCs w:val="24"/>
         </w:rPr>
-        <w:t xml:space="preserve">[24-26] </w:t>
+        <w:t>[25-27</w:t>
+      </w:r>
+      <w:r>
+        <w:rPr>
+          <w:rFonts w:ascii="Times New Roman" w:hAnsi="Times New Roman" w:cs="Times New Roman"/>
+          <w:sz w:val="24"/>
+          <w:szCs w:val="24"/>
+        </w:rPr>
+        <w:t xml:space="preserve">] </w:t>
       </w:r>
       <w:r>
         <w:rPr>
@@ -1562,7 +1960,15 @@
           <w:sz w:val="24"/>
           <w:szCs w:val="24"/>
         </w:rPr>
-        <w:t xml:space="preserve"> [25]</w:t>
+        <w:t xml:space="preserve"> [26</w:t>
+      </w:r>
+      <w:r>
+        <w:rPr>
+          <w:rFonts w:ascii="Times New Roman" w:hAnsi="Times New Roman" w:cs="Times New Roman"/>
+          <w:sz w:val="24"/>
+          <w:szCs w:val="24"/>
+        </w:rPr>
+        <w:t>]</w:t>
       </w:r>
       <w:r>
         <w:rPr>
@@ -1645,7 +2051,23 @@
           <w:sz w:val="24"/>
           <w:szCs w:val="24"/>
         </w:rPr>
-        <w:t xml:space="preserve"> [24]</w:t>
+        <w:t xml:space="preserve"> [2</w:t>
+      </w:r>
+      <w:r>
+        <w:rPr>
+          <w:rFonts w:ascii="Times New Roman" w:hAnsi="Times New Roman" w:cs="Times New Roman"/>
+          <w:sz w:val="24"/>
+          <w:szCs w:val="24"/>
+        </w:rPr>
+        <w:t>5</w:t>
+      </w:r>
+      <w:r>
+        <w:rPr>
+          <w:rFonts w:ascii="Times New Roman" w:hAnsi="Times New Roman" w:cs="Times New Roman"/>
+          <w:sz w:val="24"/>
+          <w:szCs w:val="24"/>
+        </w:rPr>
+        <w:t>]</w:t>
       </w:r>
       <w:r>
         <w:rPr>
@@ -1819,7 +2241,15 @@
           <w:sz w:val="24"/>
           <w:szCs w:val="24"/>
         </w:rPr>
-        <w:t xml:space="preserve"> [25]</w:t>
+        <w:t xml:space="preserve"> [26</w:t>
+      </w:r>
+      <w:r>
+        <w:rPr>
+          <w:rFonts w:ascii="Times New Roman" w:hAnsi="Times New Roman" w:cs="Times New Roman"/>
+          <w:sz w:val="24"/>
+          <w:szCs w:val="24"/>
+        </w:rPr>
+        <w:t>]</w:t>
       </w:r>
       <w:r>
         <w:rPr>
@@ -1854,8 +2284,32 @@
           <w:sz w:val="24"/>
           <w:szCs w:val="24"/>
         </w:rPr>
+        <w:t>For a typical difficult CASP target, no model comes close to the experimentally solved structure and results with a performance of DT_TS &lt; 20% a</w:t>
+      </w:r>
+      <w:r>
+        <w:rPr>
+          <w:rFonts w:ascii="Times New Roman" w:hAnsi="Times New Roman" w:cs="Times New Roman"/>
+          <w:sz w:val="24"/>
+          <w:szCs w:val="24"/>
+        </w:rPr>
+        <w:t>re not an exception. Figure IV.5</w:t>
+      </w:r>
+      <w:r>
+        <w:rPr>
+          <w:rFonts w:ascii="Times New Roman" w:hAnsi="Times New Roman" w:cs="Times New Roman"/>
+          <w:sz w:val="24"/>
+          <w:szCs w:val="24"/>
+        </w:rPr>
+        <w:t xml:space="preserve"> shows the GDT_TS scores for different model categories (that are discussed in the next </w:t>
+      </w:r>
+      <w:r>
+        <w:rPr>
+          <w:rFonts w:ascii="Times New Roman" w:hAnsi="Times New Roman" w:cs="Times New Roman"/>
+          <w:sz w:val="24"/>
+          <w:szCs w:val="24"/>
+        </w:rPr>
         <w:lastRenderedPageBreak/>
-        <w:t>For a typical difficult CASP target, no model comes close to the experimentally solved structure and results with a performance of DT_TS &lt; 20% are not an exception. Figure IV.4 shows the GDT_TS scores for different model categories (that are discussed in the next subsection) in CASP11 where we can see that more than half of the res</w:t>
+        <w:t>subsection) in CASP11 where we can see that more than half of the res</w:t>
       </w:r>
       <w:r>
         <w:rPr>
@@ -1925,7 +2379,7 @@
                     </pic:cNvPicPr>
                   </pic:nvPicPr>
                   <pic:blipFill>
-                    <a:blip r:embed="rId8" cstate="print"/>
+                    <a:blip r:embed="rId10" cstate="print"/>
                     <a:srcRect/>
                     <a:stretch>
                       <a:fillRect/>
@@ -1971,15 +2425,40 @@
           <w:sz w:val="24"/>
           <w:szCs w:val="24"/>
         </w:rPr>
-        <w:t>Figure IV.4.</w:t>
-      </w:r>
-      <w:r>
-        <w:rPr>
-          <w:rFonts w:ascii="Times New Roman" w:hAnsi="Times New Roman" w:cs="Times New Roman"/>
-          <w:sz w:val="24"/>
-          <w:szCs w:val="24"/>
-        </w:rPr>
-        <w:t xml:space="preserve"> The GDT_TS scores for different model categories in CASP11 [24]</w:t>
+        <w:t>Figure IV.5</w:t>
+      </w:r>
+      <w:r>
+        <w:rPr>
+          <w:rFonts w:ascii="Times New Roman" w:hAnsi="Times New Roman" w:cs="Times New Roman"/>
+          <w:b/>
+          <w:sz w:val="24"/>
+          <w:szCs w:val="24"/>
+        </w:rPr>
+        <w:t>.</w:t>
+      </w:r>
+      <w:r>
+        <w:rPr>
+          <w:rFonts w:ascii="Times New Roman" w:hAnsi="Times New Roman" w:cs="Times New Roman"/>
+          <w:sz w:val="24"/>
+          <w:szCs w:val="24"/>
+        </w:rPr>
+        <w:t xml:space="preserve"> The GDT_TS scores for different model categories </w:t>
+      </w:r>
+      <w:r>
+        <w:rPr>
+          <w:rFonts w:ascii="Times New Roman" w:hAnsi="Times New Roman" w:cs="Times New Roman"/>
+          <w:sz w:val="24"/>
+          <w:szCs w:val="24"/>
+        </w:rPr>
+        <w:t>in CASP11 [25</w:t>
+      </w:r>
+      <w:r>
+        <w:rPr>
+          <w:rFonts w:ascii="Times New Roman" w:hAnsi="Times New Roman" w:cs="Times New Roman"/>
+          <w:sz w:val="24"/>
+          <w:szCs w:val="24"/>
+        </w:rPr>
+        <w:t>]</w:t>
       </w:r>
     </w:p>
     <w:p>
@@ -2046,7 +2525,15 @@
           <w:sz w:val="24"/>
           <w:szCs w:val="24"/>
         </w:rPr>
-        <w:t xml:space="preserve"> [24]</w:t>
+        <w:t xml:space="preserve"> [25</w:t>
+      </w:r>
+      <w:r>
+        <w:rPr>
+          <w:rFonts w:ascii="Times New Roman" w:hAnsi="Times New Roman" w:cs="Times New Roman"/>
+          <w:sz w:val="24"/>
+          <w:szCs w:val="24"/>
+        </w:rPr>
+        <w:t>]</w:t>
       </w:r>
       <w:r>
         <w:rPr>
@@ -2169,7 +2656,7 @@
           <w:sz w:val="24"/>
           <w:szCs w:val="24"/>
         </w:rPr>
-        <w:t>27</w:t>
+        <w:t>28</w:t>
       </w:r>
       <w:r>
         <w:rPr>
@@ -2185,7 +2672,7 @@
           <w:sz w:val="24"/>
           <w:szCs w:val="24"/>
         </w:rPr>
-        <w:t>29</w:t>
+        <w:t>30</w:t>
       </w:r>
       <w:r>
         <w:rPr>
@@ -2209,11 +2696,18 @@
         <w:pStyle w:val="Heading2"/>
       </w:pPr>
       <w:r>
-        <w:t>Types of protein structure prediction</w:t>
-      </w:r>
-    </w:p>
-    <w:p>
-      <w:pPr>
+        <w:t xml:space="preserve">Types of protein </w:t>
+      </w:r>
+      <w:r>
+        <w:t xml:space="preserve">tertiary </w:t>
+      </w:r>
+      <w:r>
+        <w:t>structure prediction</w:t>
+      </w:r>
+    </w:p>
+    <w:p>
+      <w:pPr>
+        <w:ind w:firstLine="360"/>
         <w:jc w:val="both"/>
         <w:rPr>
           <w:rFonts w:ascii="Times New Roman" w:hAnsi="Times New Roman" w:cs="Times New Roman"/>
@@ -2221,6 +2715,1187 @@
           <w:szCs w:val="24"/>
         </w:rPr>
       </w:pPr>
+      <w:r>
+        <w:rPr>
+          <w:rFonts w:ascii="Times New Roman" w:hAnsi="Times New Roman" w:cs="Times New Roman"/>
+          <w:sz w:val="24"/>
+          <w:szCs w:val="24"/>
+        </w:rPr>
+        <w:t xml:space="preserve">A large part of </w:t>
+      </w:r>
+      <w:r>
+        <w:rPr>
+          <w:rFonts w:ascii="Times New Roman" w:hAnsi="Times New Roman" w:cs="Times New Roman"/>
+          <w:sz w:val="24"/>
+          <w:szCs w:val="24"/>
+        </w:rPr>
+        <w:t>folding</w:t>
+      </w:r>
+      <w:r>
+        <w:rPr>
+          <w:rFonts w:ascii="Times New Roman" w:hAnsi="Times New Roman" w:cs="Times New Roman"/>
+          <w:sz w:val="24"/>
+          <w:szCs w:val="24"/>
+        </w:rPr>
+        <w:t xml:space="preserve"> prediction relies on the fact that, for two homologous proteins</w:t>
+      </w:r>
+      <w:r>
+        <w:rPr>
+          <w:rFonts w:ascii="Times New Roman" w:hAnsi="Times New Roman" w:cs="Times New Roman"/>
+          <w:sz w:val="24"/>
+          <w:szCs w:val="24"/>
+        </w:rPr>
+        <w:t xml:space="preserve"> (with similar functions)</w:t>
+      </w:r>
+      <w:r>
+        <w:rPr>
+          <w:rFonts w:ascii="Times New Roman" w:hAnsi="Times New Roman" w:cs="Times New Roman"/>
+          <w:sz w:val="24"/>
+          <w:szCs w:val="24"/>
+        </w:rPr>
+        <w:t>, structure is more conserved than sequence</w:t>
+      </w:r>
+      <w:r>
+        <w:rPr>
+          <w:rFonts w:ascii="Times New Roman" w:hAnsi="Times New Roman" w:cs="Times New Roman"/>
+          <w:sz w:val="24"/>
+          <w:szCs w:val="24"/>
+        </w:rPr>
+        <w:t xml:space="preserve"> [26]</w:t>
+      </w:r>
+      <w:r>
+        <w:rPr>
+          <w:rFonts w:ascii="Times New Roman" w:hAnsi="Times New Roman" w:cs="Times New Roman"/>
+          <w:sz w:val="24"/>
+          <w:szCs w:val="24"/>
+        </w:rPr>
+        <w:t>.</w:t>
+      </w:r>
+      <w:r>
+        <w:rPr>
+          <w:rFonts w:ascii="Times New Roman" w:hAnsi="Times New Roman" w:cs="Times New Roman"/>
+          <w:sz w:val="24"/>
+          <w:szCs w:val="24"/>
+        </w:rPr>
+        <w:t xml:space="preserve"> When we think of it the other way around, we can deduce that if two protein sequences are similar, they are also likely to have a very similar structure.</w:t>
+      </w:r>
+      <w:r>
+        <w:rPr>
+          <w:rFonts w:ascii="Times New Roman" w:hAnsi="Times New Roman" w:cs="Times New Roman"/>
+          <w:sz w:val="24"/>
+          <w:szCs w:val="24"/>
+        </w:rPr>
+        <w:t xml:space="preserve"> This means that if our sequence of interest is similar to a protein sequence with a known structure, we can use it as a starting point for our model.</w:t>
+      </w:r>
+      <w:r>
+        <w:rPr>
+          <w:rFonts w:ascii="Times New Roman" w:hAnsi="Times New Roman" w:cs="Times New Roman"/>
+          <w:sz w:val="24"/>
+          <w:szCs w:val="24"/>
+        </w:rPr>
+        <w:t xml:space="preserve"> </w:t>
+      </w:r>
+      <w:r>
+        <w:rPr>
+          <w:rFonts w:ascii="Times New Roman" w:hAnsi="Times New Roman" w:cs="Times New Roman"/>
+          <w:sz w:val="24"/>
+          <w:szCs w:val="24"/>
+        </w:rPr>
+        <w:t xml:space="preserve">However, if a template structure is not </w:t>
+      </w:r>
+      <w:r>
+        <w:rPr>
+          <w:rFonts w:ascii="Times New Roman" w:hAnsi="Times New Roman" w:cs="Times New Roman"/>
+          <w:sz w:val="24"/>
+          <w:szCs w:val="24"/>
+        </w:rPr>
+        <w:t>a</w:t>
+      </w:r>
+      <w:r>
+        <w:rPr>
+          <w:rFonts w:ascii="Times New Roman" w:hAnsi="Times New Roman" w:cs="Times New Roman"/>
+          <w:sz w:val="24"/>
+          <w:szCs w:val="24"/>
+        </w:rPr>
+        <w:t>vailable</w:t>
+      </w:r>
+      <w:r>
+        <w:rPr>
+          <w:rFonts w:ascii="Times New Roman" w:hAnsi="Times New Roman" w:cs="Times New Roman"/>
+          <w:sz w:val="24"/>
+          <w:szCs w:val="24"/>
+        </w:rPr>
+        <w:t>, models have to be constructed from scratch. Once a few models were created, we can assess which one performs better by scoring them using different quality assessment tools and in some cases apply model refinement methods [21].</w:t>
+      </w:r>
+    </w:p>
+    <w:p>
+      <w:pPr>
+        <w:pStyle w:val="Heading3"/>
+      </w:pPr>
+      <w:r>
+        <w:lastRenderedPageBreak/>
+        <w:t>Template-</w:t>
+      </w:r>
+      <w:r>
+        <w:t>based</w:t>
+      </w:r>
+      <w:r>
+        <w:t xml:space="preserve"> modeling</w:t>
+      </w:r>
+    </w:p>
+    <w:p>
+      <w:pPr>
+        <w:ind w:firstLine="720"/>
+        <w:jc w:val="both"/>
+        <w:rPr>
+          <w:rFonts w:ascii="Times New Roman" w:hAnsi="Times New Roman" w:cs="Times New Roman"/>
+          <w:sz w:val="24"/>
+          <w:szCs w:val="24"/>
+        </w:rPr>
+      </w:pPr>
+      <w:r>
+        <w:rPr>
+          <w:rFonts w:ascii="Times New Roman" w:hAnsi="Times New Roman" w:cs="Times New Roman"/>
+          <w:sz w:val="24"/>
+          <w:szCs w:val="24"/>
+        </w:rPr>
+        <w:t xml:space="preserve">Template-based modeling (TBM) for tertiary structure prediction has been included in the CASP as a stand-alone prediction category since round VII in 2006, based on the fact that </w:t>
+      </w:r>
+      <w:r>
+        <w:rPr>
+          <w:rFonts w:ascii="Times New Roman" w:hAnsi="Times New Roman" w:cs="Times New Roman"/>
+          <w:sz w:val="24"/>
+          <w:szCs w:val="24"/>
+        </w:rPr>
+        <w:t xml:space="preserve">methods that use comparative modeling (either using </w:t>
+      </w:r>
+      <w:r>
+        <w:rPr>
+          <w:rFonts w:ascii="Times New Roman" w:hAnsi="Times New Roman" w:cs="Times New Roman"/>
+          <w:sz w:val="24"/>
+          <w:szCs w:val="24"/>
+        </w:rPr>
+        <w:t>homologous</w:t>
+      </w:r>
+      <w:r>
+        <w:rPr>
+          <w:rFonts w:ascii="Times New Roman" w:hAnsi="Times New Roman" w:cs="Times New Roman"/>
+          <w:sz w:val="24"/>
+          <w:szCs w:val="24"/>
+        </w:rPr>
+        <w:t xml:space="preserve"> structures or fold recognition) have a higher accuracy than free modeling and could be grouped under a single name [</w:t>
+      </w:r>
+      <w:r>
+        <w:rPr>
+          <w:rFonts w:ascii="Times New Roman" w:hAnsi="Times New Roman" w:cs="Times New Roman"/>
+          <w:sz w:val="24"/>
+          <w:szCs w:val="24"/>
+        </w:rPr>
+        <w:t>31</w:t>
+      </w:r>
+      <w:r>
+        <w:rPr>
+          <w:rFonts w:ascii="Times New Roman" w:hAnsi="Times New Roman" w:cs="Times New Roman"/>
+          <w:sz w:val="24"/>
+          <w:szCs w:val="24"/>
+        </w:rPr>
+        <w:t>].</w:t>
+      </w:r>
+    </w:p>
+    <w:p>
+      <w:pPr>
+        <w:ind w:firstLine="720"/>
+        <w:jc w:val="both"/>
+        <w:rPr>
+          <w:rFonts w:ascii="Times New Roman" w:hAnsi="Times New Roman" w:cs="Times New Roman"/>
+          <w:sz w:val="24"/>
+          <w:szCs w:val="24"/>
+        </w:rPr>
+      </w:pPr>
+      <w:r>
+        <w:rPr>
+          <w:rFonts w:ascii="Times New Roman" w:hAnsi="Times New Roman" w:cs="Times New Roman"/>
+          <w:sz w:val="24"/>
+          <w:szCs w:val="24"/>
+        </w:rPr>
+        <w:t xml:space="preserve">In </w:t>
+      </w:r>
+      <w:r>
+        <w:rPr>
+          <w:rFonts w:ascii="Times New Roman" w:hAnsi="Times New Roman" w:cs="Times New Roman"/>
+          <w:b/>
+          <w:sz w:val="24"/>
+          <w:szCs w:val="24"/>
+        </w:rPr>
+        <w:t>homology modeling</w:t>
+      </w:r>
+      <w:r>
+        <w:rPr>
+          <w:rFonts w:ascii="Times New Roman" w:hAnsi="Times New Roman" w:cs="Times New Roman"/>
+          <w:sz w:val="24"/>
+          <w:szCs w:val="24"/>
+        </w:rPr>
+        <w:t>, a target sequence of amino acids is aligned against the sequence of another</w:t>
+      </w:r>
+      <w:r>
+        <w:rPr>
+          <w:rFonts w:ascii="Times New Roman" w:hAnsi="Times New Roman" w:cs="Times New Roman"/>
+          <w:sz w:val="24"/>
+          <w:szCs w:val="24"/>
+        </w:rPr>
+        <w:t xml:space="preserve"> protein with known structure, acting as a template.</w:t>
+      </w:r>
+      <w:r>
+        <w:rPr>
+          <w:rFonts w:ascii="Times New Roman" w:hAnsi="Times New Roman" w:cs="Times New Roman"/>
+          <w:sz w:val="24"/>
+          <w:szCs w:val="24"/>
+        </w:rPr>
+        <w:t xml:space="preserve"> The main idea is to create an atomic-resolution model of the target protein from its amino acid sequence and an experimentally determined structure of one or more related homologous proteins.</w:t>
+      </w:r>
+      <w:r>
+        <w:rPr>
+          <w:rFonts w:ascii="Times New Roman" w:hAnsi="Times New Roman" w:cs="Times New Roman"/>
+          <w:sz w:val="24"/>
+          <w:szCs w:val="24"/>
+        </w:rPr>
+        <w:t xml:space="preserve"> Therefore, homology modeling can be applied whenever an evolutionary relationship between the target and template(s) can be detected</w:t>
+      </w:r>
+      <w:r>
+        <w:rPr>
+          <w:rFonts w:ascii="Times New Roman" w:hAnsi="Times New Roman" w:cs="Times New Roman"/>
+          <w:sz w:val="24"/>
+          <w:szCs w:val="24"/>
+        </w:rPr>
+        <w:t xml:space="preserve"> [4]. The structures of these proteins are usually similar in the sense that amino acid residues with identical physico-chemical properties occupy the same position in homologous proteins, but also accounting for </w:t>
+      </w:r>
+      <w:r>
+        <w:rPr>
+          <w:rFonts w:ascii="Times New Roman" w:hAnsi="Times New Roman" w:cs="Times New Roman"/>
+          <w:sz w:val="24"/>
+          <w:szCs w:val="24"/>
+        </w:rPr>
+        <w:t>the possible additions and deletions of amino acids.</w:t>
+      </w:r>
+    </w:p>
+    <w:p>
+      <w:pPr>
+        <w:ind w:firstLine="720"/>
+        <w:jc w:val="both"/>
+        <w:rPr>
+          <w:rFonts w:ascii="Times New Roman" w:hAnsi="Times New Roman" w:cs="Times New Roman"/>
+          <w:sz w:val="24"/>
+          <w:szCs w:val="24"/>
+        </w:rPr>
+      </w:pPr>
+      <w:r>
+        <w:rPr>
+          <w:rFonts w:ascii="Times New Roman" w:hAnsi="Times New Roman" w:cs="Times New Roman"/>
+          <w:sz w:val="24"/>
+          <w:szCs w:val="24"/>
+        </w:rPr>
+        <w:t>The steps in constructing a three-dimensional model for a target protein is outlined in Figure IV.6, from finding homologous proteins, aligning the sequences, building the structure model and refining to best fit the target sequence [4].</w:t>
+      </w:r>
+    </w:p>
+    <w:p>
+      <w:pPr>
+        <w:jc w:val="center"/>
+        <w:rPr>
+          <w:rFonts w:ascii="Times New Roman" w:hAnsi="Times New Roman" w:cs="Times New Roman"/>
+          <w:sz w:val="24"/>
+          <w:szCs w:val="24"/>
+        </w:rPr>
+      </w:pPr>
+      <w:r>
+        <w:rPr>
+          <w:rFonts w:ascii="Times New Roman" w:hAnsi="Times New Roman" w:cs="Times New Roman"/>
+          <w:noProof/>
+          <w:sz w:val="24"/>
+          <w:szCs w:val="24"/>
+        </w:rPr>
+        <w:drawing>
+          <wp:inline distT="0" distB="0" distL="0" distR="0">
+            <wp:extent cx="4273932" cy="3089563"/>
+            <wp:effectExtent l="19050" t="0" r="0" b="0"/>
+            <wp:docPr id="8" name="Picture 7" descr="C:\informatica\An3\licenta\images\tbm.png"/>
+            <wp:cNvGraphicFramePr>
+              <a:graphicFrameLocks xmlns:a="http://schemas.openxmlformats.org/drawingml/2006/main" noChangeAspect="1"/>
+            </wp:cNvGraphicFramePr>
+            <a:graphic xmlns:a="http://schemas.openxmlformats.org/drawingml/2006/main">
+              <a:graphicData uri="http://schemas.openxmlformats.org/drawingml/2006/picture">
+                <pic:pic xmlns:pic="http://schemas.openxmlformats.org/drawingml/2006/picture">
+                  <pic:nvPicPr>
+                    <pic:cNvPr id="0" name="Picture 7" descr="C:\informatica\An3\licenta\images\tbm.png"/>
+                    <pic:cNvPicPr>
+                      <a:picLocks noChangeAspect="1" noChangeArrowheads="1"/>
+                    </pic:cNvPicPr>
+                  </pic:nvPicPr>
+                  <pic:blipFill>
+                    <a:blip r:embed="rId11" cstate="print"/>
+                    <a:srcRect/>
+                    <a:stretch>
+                      <a:fillRect/>
+                    </a:stretch>
+                  </pic:blipFill>
+                  <pic:spPr bwMode="auto">
+                    <a:xfrm>
+                      <a:off x="0" y="0"/>
+                      <a:ext cx="4278043" cy="3092535"/>
+                    </a:xfrm>
+                    <a:prstGeom prst="rect">
+                      <a:avLst/>
+                    </a:prstGeom>
+                    <a:noFill/>
+                    <a:ln w="9525">
+                      <a:noFill/>
+                      <a:miter lim="800000"/>
+                      <a:headEnd/>
+                      <a:tailEnd/>
+                    </a:ln>
+                  </pic:spPr>
+                </pic:pic>
+              </a:graphicData>
+            </a:graphic>
+          </wp:inline>
+        </w:drawing>
+      </w:r>
+    </w:p>
+    <w:p>
+      <w:pPr>
+        <w:jc w:val="center"/>
+        <w:rPr>
+          <w:rFonts w:ascii="Times New Roman" w:hAnsi="Times New Roman" w:cs="Times New Roman"/>
+          <w:sz w:val="24"/>
+          <w:szCs w:val="24"/>
+        </w:rPr>
+      </w:pPr>
+      <w:r>
+        <w:rPr>
+          <w:rFonts w:ascii="Times New Roman" w:hAnsi="Times New Roman" w:cs="Times New Roman"/>
+          <w:b/>
+          <w:sz w:val="24"/>
+          <w:szCs w:val="24"/>
+        </w:rPr>
+        <w:t>Figure IV.6.</w:t>
+      </w:r>
+      <w:r>
+        <w:rPr>
+          <w:rFonts w:ascii="Times New Roman" w:hAnsi="Times New Roman" w:cs="Times New Roman"/>
+          <w:sz w:val="24"/>
+          <w:szCs w:val="24"/>
+        </w:rPr>
+        <w:t xml:space="preserve"> Schematic representation of the process of template-based modeling </w:t>
+      </w:r>
+      <w:r>
+        <w:rPr>
+          <w:rFonts w:ascii="Times New Roman" w:hAnsi="Times New Roman" w:cs="Times New Roman"/>
+          <w:sz w:val="24"/>
+          <w:szCs w:val="24"/>
+        </w:rPr>
+        <w:t>using homologous</w:t>
+      </w:r>
+      <w:r>
+        <w:rPr>
+          <w:rFonts w:ascii="Times New Roman" w:hAnsi="Times New Roman" w:cs="Times New Roman"/>
+          <w:sz w:val="24"/>
+          <w:szCs w:val="24"/>
+        </w:rPr>
+        <w:t xml:space="preserve"> proteins </w:t>
+      </w:r>
+      <w:r>
+        <w:rPr>
+          <w:rFonts w:ascii="Times New Roman" w:hAnsi="Times New Roman" w:cs="Times New Roman"/>
+          <w:sz w:val="24"/>
+          <w:szCs w:val="24"/>
+        </w:rPr>
+        <w:t>for three-dimensional protein structure prediction [4]</w:t>
+      </w:r>
+    </w:p>
+    <w:p>
+      <w:pPr>
+        <w:ind w:firstLine="720"/>
+        <w:jc w:val="both"/>
+        <w:rPr>
+          <w:rFonts w:ascii="Times New Roman" w:hAnsi="Times New Roman" w:cs="Times New Roman"/>
+          <w:sz w:val="24"/>
+          <w:szCs w:val="24"/>
+        </w:rPr>
+      </w:pPr>
+      <w:r>
+        <w:rPr>
+          <w:rFonts w:ascii="Times New Roman" w:hAnsi="Times New Roman" w:cs="Times New Roman"/>
+          <w:sz w:val="24"/>
+          <w:szCs w:val="24"/>
+        </w:rPr>
+        <w:t xml:space="preserve">The quality of homology modeling methods depends on the quality of the sequence alignment methods that compare the sequence of the target with the proteins of already known structure. There are two strategies to do this: </w:t>
+      </w:r>
+    </w:p>
+    <w:p>
+      <w:pPr>
+        <w:pStyle w:val="ListParagraph"/>
+        <w:numPr>
+          <w:ilvl w:val="0"/>
+          <w:numId w:val="5"/>
+        </w:numPr>
+        <w:jc w:val="both"/>
+        <w:rPr>
+          <w:rFonts w:ascii="Times New Roman" w:hAnsi="Times New Roman" w:cs="Times New Roman"/>
+          <w:sz w:val="24"/>
+          <w:szCs w:val="24"/>
+        </w:rPr>
+      </w:pPr>
+      <w:r>
+        <w:rPr>
+          <w:rFonts w:ascii="Times New Roman" w:hAnsi="Times New Roman" w:cs="Times New Roman"/>
+          <w:sz w:val="24"/>
+          <w:szCs w:val="24"/>
+        </w:rPr>
+        <w:lastRenderedPageBreak/>
+        <w:t xml:space="preserve">Pairwise comparison, in which </w:t>
+      </w:r>
+      <w:r>
+        <w:rPr>
+          <w:rFonts w:ascii="Times New Roman" w:hAnsi="Times New Roman" w:cs="Times New Roman"/>
+          <w:sz w:val="24"/>
+          <w:szCs w:val="24"/>
+        </w:rPr>
+        <w:t>the target sequence is compared independently with each candidate sequence in the database. For example: FASTA, BLAST, PSI-BLAST.</w:t>
+      </w:r>
+    </w:p>
+    <w:p>
+      <w:pPr>
+        <w:pStyle w:val="ListParagraph"/>
+        <w:numPr>
+          <w:ilvl w:val="0"/>
+          <w:numId w:val="5"/>
+        </w:numPr>
+        <w:jc w:val="both"/>
+        <w:rPr>
+          <w:rFonts w:ascii="Times New Roman" w:hAnsi="Times New Roman" w:cs="Times New Roman"/>
+          <w:sz w:val="24"/>
+          <w:szCs w:val="24"/>
+        </w:rPr>
+      </w:pPr>
+      <w:r>
+        <w:rPr>
+          <w:rFonts w:ascii="Times New Roman" w:hAnsi="Times New Roman" w:cs="Times New Roman"/>
+          <w:sz w:val="24"/>
+          <w:szCs w:val="24"/>
+        </w:rPr>
+        <w:t xml:space="preserve">Multiple sequence </w:t>
+      </w:r>
+      <w:r>
+        <w:rPr>
+          <w:rFonts w:ascii="Times New Roman" w:hAnsi="Times New Roman" w:cs="Times New Roman"/>
+          <w:sz w:val="24"/>
+          <w:szCs w:val="24"/>
+        </w:rPr>
+        <w:t>comparison that</w:t>
+      </w:r>
+      <w:r>
+        <w:rPr>
+          <w:rFonts w:ascii="Times New Roman" w:hAnsi="Times New Roman" w:cs="Times New Roman"/>
+          <w:sz w:val="24"/>
+          <w:szCs w:val="24"/>
+        </w:rPr>
+        <w:t xml:space="preserve"> performs multiple alignments to improve the sensitivity of the search. CLUSTALW, PSI-BLAST and T-COFFEE are examples of tools for multiple sequence alignment.</w:t>
+      </w:r>
+    </w:p>
+    <w:p>
+      <w:pPr>
+        <w:ind w:firstLine="720"/>
+        <w:jc w:val="both"/>
+        <w:rPr>
+          <w:rFonts w:ascii="Times New Roman" w:hAnsi="Times New Roman" w:cs="Times New Roman"/>
+          <w:sz w:val="24"/>
+          <w:szCs w:val="24"/>
+        </w:rPr>
+      </w:pPr>
+      <w:r>
+        <w:rPr>
+          <w:rFonts w:ascii="Times New Roman" w:hAnsi="Times New Roman" w:cs="Times New Roman"/>
+          <w:sz w:val="24"/>
+          <w:szCs w:val="24"/>
+        </w:rPr>
+        <w:t xml:space="preserve">When building the model, usually the backbone from the homologous regions is constructed, continuing with the rest of the regions and the side chains. </w:t>
+      </w:r>
+      <w:r>
+        <w:rPr>
+          <w:rFonts w:ascii="Times New Roman" w:hAnsi="Times New Roman" w:cs="Times New Roman"/>
+          <w:sz w:val="24"/>
+          <w:szCs w:val="24"/>
+        </w:rPr>
+        <w:t>A variety of methods can be used to construct the structure of the target protein: segment matching, assembly of rigid bodies and modeling by satisfa</w:t>
+      </w:r>
+      <w:r>
+        <w:rPr>
+          <w:rFonts w:ascii="Times New Roman" w:hAnsi="Times New Roman" w:cs="Times New Roman"/>
+          <w:sz w:val="24"/>
+          <w:szCs w:val="24"/>
+        </w:rPr>
+        <w:t>ction of spatial restraints</w:t>
+      </w:r>
+      <w:r>
+        <w:rPr>
+          <w:rFonts w:ascii="Times New Roman" w:hAnsi="Times New Roman" w:cs="Times New Roman"/>
+          <w:sz w:val="24"/>
+          <w:szCs w:val="24"/>
+        </w:rPr>
+        <w:t>.</w:t>
+      </w:r>
+      <w:r>
+        <w:rPr>
+          <w:rFonts w:ascii="Times New Roman" w:hAnsi="Times New Roman" w:cs="Times New Roman"/>
+          <w:sz w:val="24"/>
+          <w:szCs w:val="24"/>
+        </w:rPr>
+        <w:t xml:space="preserve"> The main computational methods</w:t>
+      </w:r>
+      <w:r>
+        <w:rPr>
+          <w:rFonts w:ascii="Times New Roman" w:hAnsi="Times New Roman" w:cs="Times New Roman"/>
+          <w:sz w:val="24"/>
+          <w:szCs w:val="24"/>
+        </w:rPr>
+        <w:t xml:space="preserve"> that use homology modeling</w:t>
+      </w:r>
+      <w:r>
+        <w:rPr>
+          <w:rFonts w:ascii="Times New Roman" w:hAnsi="Times New Roman" w:cs="Times New Roman"/>
+          <w:sz w:val="24"/>
+          <w:szCs w:val="24"/>
+        </w:rPr>
+        <w:t xml:space="preserve"> are: SWISS-MODEL, MODELLER, ReformAlign, PyMod, </w:t>
+      </w:r>
+      <w:r>
+        <w:rPr>
+          <w:rFonts w:ascii="Times New Roman" w:hAnsi="Times New Roman" w:cs="Times New Roman"/>
+          <w:sz w:val="24"/>
+          <w:szCs w:val="24"/>
+        </w:rPr>
+        <w:t>and MULTALIN</w:t>
+      </w:r>
+      <w:r>
+        <w:rPr>
+          <w:rFonts w:ascii="Times New Roman" w:hAnsi="Times New Roman" w:cs="Times New Roman"/>
+          <w:sz w:val="24"/>
+          <w:szCs w:val="24"/>
+        </w:rPr>
+        <w:t xml:space="preserve"> [4].</w:t>
+      </w:r>
+    </w:p>
+    <w:p>
+      <w:pPr>
+        <w:ind w:firstLine="720"/>
+        <w:jc w:val="both"/>
+        <w:rPr>
+          <w:rFonts w:ascii="Times New Roman" w:hAnsi="Times New Roman" w:cs="Times New Roman"/>
+          <w:sz w:val="24"/>
+          <w:szCs w:val="24"/>
+        </w:rPr>
+      </w:pPr>
+      <w:r>
+        <w:rPr>
+          <w:rFonts w:ascii="Times New Roman" w:hAnsi="Times New Roman" w:cs="Times New Roman"/>
+          <w:b/>
+          <w:sz w:val="24"/>
+          <w:szCs w:val="24"/>
+        </w:rPr>
+        <w:t>Fold recognition</w:t>
+      </w:r>
+      <w:r>
+        <w:rPr>
+          <w:rFonts w:ascii="Times New Roman" w:hAnsi="Times New Roman" w:cs="Times New Roman"/>
+          <w:sz w:val="24"/>
+          <w:szCs w:val="24"/>
+        </w:rPr>
+        <w:t xml:space="preserve"> methods</w:t>
+      </w:r>
+      <w:r>
+        <w:rPr>
+          <w:rFonts w:ascii="Times New Roman" w:hAnsi="Times New Roman" w:cs="Times New Roman"/>
+          <w:sz w:val="24"/>
+          <w:szCs w:val="24"/>
+        </w:rPr>
+        <w:t xml:space="preserve"> [4</w:t>
+      </w:r>
+      <w:r>
+        <w:rPr>
+          <w:rFonts w:ascii="Times New Roman" w:hAnsi="Times New Roman" w:cs="Times New Roman"/>
+          <w:sz w:val="24"/>
+          <w:szCs w:val="24"/>
+        </w:rPr>
+        <w:t>, 26</w:t>
+      </w:r>
+      <w:r>
+        <w:rPr>
+          <w:rFonts w:ascii="Times New Roman" w:hAnsi="Times New Roman" w:cs="Times New Roman"/>
+          <w:sz w:val="24"/>
+          <w:szCs w:val="24"/>
+        </w:rPr>
+        <w:t>]</w:t>
+      </w:r>
+      <w:r>
+        <w:rPr>
+          <w:rFonts w:ascii="Times New Roman" w:hAnsi="Times New Roman" w:cs="Times New Roman"/>
+          <w:sz w:val="24"/>
+          <w:szCs w:val="24"/>
+        </w:rPr>
+        <w:t>,</w:t>
+      </w:r>
+      <w:r>
+        <w:rPr>
+          <w:rFonts w:ascii="Times New Roman" w:hAnsi="Times New Roman" w:cs="Times New Roman"/>
+          <w:sz w:val="24"/>
+          <w:szCs w:val="24"/>
+        </w:rPr>
+        <w:t xml:space="preserve"> are motivated by the fact that proteins with no apparent sequence similarity could have similar folds.</w:t>
+      </w:r>
+      <w:r>
+        <w:rPr>
+          <w:rFonts w:ascii="Times New Roman" w:hAnsi="Times New Roman" w:cs="Times New Roman"/>
+          <w:sz w:val="24"/>
+          <w:szCs w:val="24"/>
+        </w:rPr>
+        <w:t xml:space="preserve"> In contrast to homology-based template search, it is not strictly necessary for a target sequence and a template sequence</w:t>
+      </w:r>
+      <w:r>
+        <w:rPr>
+          <w:rFonts w:ascii="Times New Roman" w:hAnsi="Times New Roman" w:cs="Times New Roman"/>
+          <w:sz w:val="24"/>
+          <w:szCs w:val="24"/>
+        </w:rPr>
+        <w:t xml:space="preserve"> to be homologous (evolutionary relationship or function similarity</w:t>
+      </w:r>
+      <w:r>
+        <w:rPr>
+          <w:rFonts w:ascii="Times New Roman" w:hAnsi="Times New Roman" w:cs="Times New Roman"/>
+          <w:sz w:val="24"/>
+          <w:szCs w:val="24"/>
+        </w:rPr>
+        <w:t>), they may have gained similar structure</w:t>
+      </w:r>
+      <w:r>
+        <w:rPr>
+          <w:rFonts w:ascii="Times New Roman" w:hAnsi="Times New Roman" w:cs="Times New Roman"/>
+          <w:sz w:val="24"/>
+          <w:szCs w:val="24"/>
+        </w:rPr>
+        <w:t>s through convergent evolution</w:t>
+      </w:r>
+      <w:r>
+        <w:rPr>
+          <w:rFonts w:ascii="Times New Roman" w:hAnsi="Times New Roman" w:cs="Times New Roman"/>
+          <w:sz w:val="24"/>
+          <w:szCs w:val="24"/>
+        </w:rPr>
+        <w:t>. The library of potential folds is constructed from known native structures and the structural core elements are defined by the secondary structure elements: α-helix, β-sheet and coil, leaving a template of the backbone of the fold.</w:t>
+      </w:r>
+      <w:r>
+        <w:rPr>
+          <w:rFonts w:ascii="Times New Roman" w:hAnsi="Times New Roman" w:cs="Times New Roman"/>
+          <w:sz w:val="24"/>
+          <w:szCs w:val="24"/>
+        </w:rPr>
+        <w:t xml:space="preserve"> </w:t>
+      </w:r>
+      <w:r>
+        <w:rPr>
+          <w:rFonts w:ascii="Times New Roman" w:hAnsi="Times New Roman" w:cs="Times New Roman"/>
+          <w:sz w:val="24"/>
+          <w:szCs w:val="24"/>
+        </w:rPr>
+        <w:t>A scoring schema to evaluate a particular placement of a sequence into a fold usually employs statistical references of each amino acid residue placement into a fold environment and describes how favorable a replacement of a query sequence and a template structure are.</w:t>
+      </w:r>
+      <w:r>
+        <w:rPr>
+          <w:rFonts w:ascii="Times New Roman" w:hAnsi="Times New Roman" w:cs="Times New Roman"/>
+          <w:sz w:val="24"/>
+          <w:szCs w:val="24"/>
+        </w:rPr>
+        <w:t xml:space="preserve"> An algorithm to identify the optimal sequence –structure pairing is used next to search over the vast space of possible replacements. Some tools that employ fold recognition: GENTHREADER, 123D, ORFEUS, PROSPECT and Phyre</w:t>
+      </w:r>
+      <w:r>
+        <w:rPr>
+          <w:rFonts w:ascii="Times New Roman" w:hAnsi="Times New Roman" w:cs="Times New Roman"/>
+          <w:sz w:val="24"/>
+          <w:szCs w:val="24"/>
+        </w:rPr>
+        <w:t xml:space="preserve"> [4]</w:t>
+      </w:r>
+      <w:r>
+        <w:rPr>
+          <w:rFonts w:ascii="Times New Roman" w:hAnsi="Times New Roman" w:cs="Times New Roman"/>
+          <w:sz w:val="24"/>
+          <w:szCs w:val="24"/>
+        </w:rPr>
+        <w:t>.</w:t>
+      </w:r>
+    </w:p>
+    <w:p>
+      <w:pPr>
+        <w:ind w:firstLine="720"/>
+        <w:jc w:val="both"/>
+        <w:rPr>
+          <w:rFonts w:ascii="Times New Roman" w:hAnsi="Times New Roman" w:cs="Times New Roman"/>
+          <w:sz w:val="24"/>
+          <w:szCs w:val="24"/>
+        </w:rPr>
+      </w:pPr>
+      <w:r>
+        <w:rPr>
+          <w:rFonts w:ascii="Times New Roman" w:hAnsi="Times New Roman" w:cs="Times New Roman"/>
+          <w:sz w:val="24"/>
+          <w:szCs w:val="24"/>
+        </w:rPr>
+        <w:t xml:space="preserve">Accuracy of protein models has increased dramatically from the early CASP experiments to the present day. It is routinely expected that a good structural model can be built for a target sharing more than 20% of sequence with at least one known protein structure, while cases where good models are built at lower sequence similarity are not unusual. </w:t>
+      </w:r>
+      <w:r>
+        <w:rPr>
+          <w:rFonts w:ascii="Times New Roman" w:hAnsi="Times New Roman" w:cs="Times New Roman"/>
+          <w:sz w:val="24"/>
+          <w:szCs w:val="24"/>
+        </w:rPr>
+        <w:t>Template-based modeling is currently the most reliable type of protein structure prediction [</w:t>
+      </w:r>
+      <w:r>
+        <w:rPr>
+          <w:rFonts w:ascii="Times New Roman" w:hAnsi="Times New Roman" w:cs="Times New Roman"/>
+          <w:sz w:val="24"/>
+          <w:szCs w:val="24"/>
+        </w:rPr>
+        <w:t>32</w:t>
+      </w:r>
+      <w:r>
+        <w:rPr>
+          <w:rFonts w:ascii="Times New Roman" w:hAnsi="Times New Roman" w:cs="Times New Roman"/>
+          <w:sz w:val="24"/>
+          <w:szCs w:val="24"/>
+        </w:rPr>
+        <w:t>]. Since the number of different protein folds is estimated to be limited ad fold coverage increases with the growth of protein structure database, the applicability of TBM is ever growing.</w:t>
+      </w:r>
+    </w:p>
+    <w:p>
+      <w:pPr>
+        <w:pStyle w:val="Heading3"/>
+      </w:pPr>
+      <w:r>
+        <w:t>Template-f</w:t>
+      </w:r>
+      <w:r>
+        <w:t>ree modeling</w:t>
+      </w:r>
+    </w:p>
+    <w:p>
+      <w:pPr>
+        <w:ind w:firstLine="720"/>
+        <w:jc w:val="both"/>
+        <w:rPr>
+          <w:rFonts w:ascii="Times New Roman" w:hAnsi="Times New Roman" w:cs="Times New Roman"/>
+          <w:sz w:val="24"/>
+          <w:szCs w:val="24"/>
+        </w:rPr>
+      </w:pPr>
+      <w:r>
+        <w:rPr>
+          <w:rFonts w:ascii="Times New Roman" w:hAnsi="Times New Roman" w:cs="Times New Roman"/>
+          <w:sz w:val="24"/>
+          <w:szCs w:val="24"/>
+        </w:rPr>
+        <w:t>Template-free modeling (or free modeling – FM) aims to predict tertiary structure without the use of a protein template, particularly when no suitable template is available</w:t>
+      </w:r>
+      <w:r>
+        <w:rPr>
+          <w:rFonts w:ascii="Times New Roman" w:hAnsi="Times New Roman" w:cs="Times New Roman"/>
+          <w:sz w:val="24"/>
+          <w:szCs w:val="24"/>
+        </w:rPr>
+        <w:t xml:space="preserve"> [4]</w:t>
+      </w:r>
+      <w:r>
+        <w:rPr>
+          <w:rFonts w:ascii="Times New Roman" w:hAnsi="Times New Roman" w:cs="Times New Roman"/>
+          <w:sz w:val="24"/>
+          <w:szCs w:val="24"/>
+        </w:rPr>
+        <w:t xml:space="preserve">. In this case, there are two possible procedures: to try and predict the three dimensional structure </w:t>
+      </w:r>
+      <w:r>
+        <w:rPr>
+          <w:rFonts w:ascii="Times New Roman" w:hAnsi="Times New Roman" w:cs="Times New Roman"/>
+          <w:sz w:val="24"/>
+          <w:szCs w:val="24"/>
+        </w:rPr>
+        <w:lastRenderedPageBreak/>
+        <w:t>without the use of any database information or to incorporate knowledge about the structure of small protein fragments (similar to template-based modeling but at a smaller scale).</w:t>
+      </w:r>
+    </w:p>
+    <w:p>
+      <w:pPr>
+        <w:ind w:firstLine="720"/>
+        <w:jc w:val="both"/>
+        <w:rPr>
+          <w:rFonts w:ascii="Times New Roman" w:hAnsi="Times New Roman" w:cs="Times New Roman"/>
+          <w:sz w:val="24"/>
+          <w:szCs w:val="24"/>
+        </w:rPr>
+      </w:pPr>
+      <w:r>
+        <w:rPr>
+          <w:rFonts w:ascii="Times New Roman" w:hAnsi="Times New Roman" w:cs="Times New Roman"/>
+          <w:sz w:val="24"/>
+          <w:szCs w:val="24"/>
+        </w:rPr>
+        <w:t xml:space="preserve">FM without database </w:t>
+      </w:r>
+      <w:r>
+        <w:rPr>
+          <w:rFonts w:ascii="Times New Roman" w:hAnsi="Times New Roman" w:cs="Times New Roman"/>
+          <w:sz w:val="24"/>
+          <w:szCs w:val="24"/>
+        </w:rPr>
+        <w:t>knowledge</w:t>
+      </w:r>
+      <w:r>
+        <w:rPr>
+          <w:rFonts w:ascii="Times New Roman" w:hAnsi="Times New Roman" w:cs="Times New Roman"/>
+          <w:sz w:val="24"/>
+          <w:szCs w:val="24"/>
+        </w:rPr>
+        <w:t xml:space="preserve"> also called </w:t>
+      </w:r>
+      <w:r>
+        <w:rPr>
+          <w:rFonts w:ascii="Times New Roman" w:hAnsi="Times New Roman" w:cs="Times New Roman"/>
+          <w:i/>
+          <w:sz w:val="24"/>
+          <w:szCs w:val="24"/>
+        </w:rPr>
+        <w:t>de novo</w:t>
+      </w:r>
+      <w:r>
+        <w:rPr>
+          <w:rFonts w:ascii="Times New Roman" w:hAnsi="Times New Roman" w:cs="Times New Roman"/>
+          <w:sz w:val="24"/>
+          <w:szCs w:val="24"/>
+        </w:rPr>
+        <w:t xml:space="preserve"> or </w:t>
+      </w:r>
+      <w:r>
+        <w:rPr>
+          <w:rFonts w:ascii="Times New Roman" w:hAnsi="Times New Roman" w:cs="Times New Roman"/>
+          <w:b/>
+          <w:i/>
+          <w:sz w:val="24"/>
+          <w:szCs w:val="24"/>
+        </w:rPr>
+        <w:t>ab initio</w:t>
+      </w:r>
+      <w:r>
+        <w:rPr>
+          <w:rFonts w:ascii="Times New Roman" w:hAnsi="Times New Roman" w:cs="Times New Roman"/>
+          <w:b/>
+          <w:sz w:val="24"/>
+          <w:szCs w:val="24"/>
+        </w:rPr>
+        <w:t xml:space="preserve"> </w:t>
+      </w:r>
+      <w:r>
+        <w:rPr>
+          <w:rFonts w:ascii="Times New Roman" w:hAnsi="Times New Roman" w:cs="Times New Roman"/>
+          <w:b/>
+          <w:sz w:val="24"/>
+          <w:szCs w:val="24"/>
+        </w:rPr>
+        <w:t>modeling</w:t>
+      </w:r>
+      <w:r>
+        <w:rPr>
+          <w:rFonts w:ascii="Times New Roman" w:hAnsi="Times New Roman" w:cs="Times New Roman"/>
+          <w:sz w:val="24"/>
+          <w:szCs w:val="24"/>
+        </w:rPr>
+        <w:t xml:space="preserve"> is based on the thermodynamical principles and the fact that the native structures of proteins correspond to the global minimum of its free energy, as it was discussed at the beginning of this chapter.</w:t>
+      </w:r>
+      <w:r>
+        <w:rPr>
+          <w:rFonts w:ascii="Times New Roman" w:hAnsi="Times New Roman" w:cs="Times New Roman"/>
+          <w:sz w:val="24"/>
+          <w:szCs w:val="24"/>
+        </w:rPr>
+        <w:t xml:space="preserve"> </w:t>
+      </w:r>
+      <w:r>
+        <w:rPr>
+          <w:rFonts w:ascii="Times New Roman" w:hAnsi="Times New Roman" w:cs="Times New Roman"/>
+          <w:i/>
+          <w:sz w:val="24"/>
+          <w:szCs w:val="24"/>
+        </w:rPr>
+        <w:t>Ab initio</w:t>
+      </w:r>
+      <w:r>
+        <w:rPr>
+          <w:rFonts w:ascii="Times New Roman" w:hAnsi="Times New Roman" w:cs="Times New Roman"/>
+          <w:sz w:val="24"/>
+          <w:szCs w:val="24"/>
+        </w:rPr>
+        <w:t xml:space="preserve"> protein folding is considered a global optimization problem where the goal is to identify the positions of all atoms or a specific set of atoms in the protein structure that describe the minimum energy of the polypeptide conformation.</w:t>
+      </w:r>
+      <w:r>
+        <w:rPr>
+          <w:rFonts w:ascii="Times New Roman" w:hAnsi="Times New Roman" w:cs="Times New Roman"/>
+          <w:sz w:val="24"/>
+          <w:szCs w:val="24"/>
+        </w:rPr>
+        <w:t xml:space="preserve"> They simulate the protein conformational space using an energy function, which describes the internal energy of the protein and its interactions with the environment. Ab initio methods, as opposed to TBM, can predict new folds because they are not limited to templates from the PDB. In general, this strategy requires the use of a geometric representation of the protein chain, a potential function and an energy surface searching technique.</w:t>
+      </w:r>
+      <w:r>
+        <w:rPr>
+          <w:rFonts w:ascii="Times New Roman" w:hAnsi="Times New Roman" w:cs="Times New Roman"/>
+          <w:sz w:val="24"/>
+          <w:szCs w:val="24"/>
+        </w:rPr>
+        <w:t xml:space="preserve"> The most common tools used in FM without database information are: AMBER, CHARMM, UNRES and TINKER [4].</w:t>
+      </w:r>
+    </w:p>
+    <w:p>
+      <w:pPr>
+        <w:ind w:firstLine="720"/>
+        <w:jc w:val="center"/>
+        <w:rPr>
+          <w:rFonts w:ascii="Times New Roman" w:hAnsi="Times New Roman" w:cs="Times New Roman"/>
+          <w:sz w:val="24"/>
+          <w:szCs w:val="24"/>
+        </w:rPr>
+      </w:pPr>
+      <w:r>
+        <w:rPr>
+          <w:rFonts w:ascii="Times New Roman" w:hAnsi="Times New Roman" w:cs="Times New Roman"/>
+          <w:noProof/>
+          <w:sz w:val="24"/>
+          <w:szCs w:val="24"/>
+        </w:rPr>
+        <w:drawing>
+          <wp:inline distT="0" distB="0" distL="0" distR="0">
+            <wp:extent cx="4476750" cy="3217220"/>
+            <wp:effectExtent l="19050" t="0" r="0" b="0"/>
+            <wp:docPr id="9" name="Picture 8" descr="C:\informatica\An3\licenta\images\fragment based.png"/>
+            <wp:cNvGraphicFramePr>
+              <a:graphicFrameLocks xmlns:a="http://schemas.openxmlformats.org/drawingml/2006/main" noChangeAspect="1"/>
+            </wp:cNvGraphicFramePr>
+            <a:graphic xmlns:a="http://schemas.openxmlformats.org/drawingml/2006/main">
+              <a:graphicData uri="http://schemas.openxmlformats.org/drawingml/2006/picture">
+                <pic:pic xmlns:pic="http://schemas.openxmlformats.org/drawingml/2006/picture">
+                  <pic:nvPicPr>
+                    <pic:cNvPr id="0" name="Picture 8" descr="C:\informatica\An3\licenta\images\fragment based.png"/>
+                    <pic:cNvPicPr>
+                      <a:picLocks noChangeAspect="1" noChangeArrowheads="1"/>
+                    </pic:cNvPicPr>
+                  </pic:nvPicPr>
+                  <pic:blipFill>
+                    <a:blip r:embed="rId12" cstate="print"/>
+                    <a:srcRect/>
+                    <a:stretch>
+                      <a:fillRect/>
+                    </a:stretch>
+                  </pic:blipFill>
+                  <pic:spPr bwMode="auto">
+                    <a:xfrm>
+                      <a:off x="0" y="0"/>
+                      <a:ext cx="4479160" cy="3218952"/>
+                    </a:xfrm>
+                    <a:prstGeom prst="rect">
+                      <a:avLst/>
+                    </a:prstGeom>
+                    <a:noFill/>
+                    <a:ln w="9525">
+                      <a:noFill/>
+                      <a:miter lim="800000"/>
+                      <a:headEnd/>
+                      <a:tailEnd/>
+                    </a:ln>
+                  </pic:spPr>
+                </pic:pic>
+              </a:graphicData>
+            </a:graphic>
+          </wp:inline>
+        </w:drawing>
+      </w:r>
+    </w:p>
+    <w:p>
+      <w:pPr>
+        <w:ind w:firstLine="720"/>
+        <w:jc w:val="center"/>
+        <w:rPr>
+          <w:rFonts w:ascii="Times New Roman" w:hAnsi="Times New Roman" w:cs="Times New Roman"/>
+          <w:sz w:val="24"/>
+          <w:szCs w:val="24"/>
+        </w:rPr>
+      </w:pPr>
+      <w:r>
+        <w:rPr>
+          <w:rFonts w:ascii="Times New Roman" w:hAnsi="Times New Roman" w:cs="Times New Roman"/>
+          <w:b/>
+          <w:sz w:val="24"/>
+          <w:szCs w:val="24"/>
+        </w:rPr>
+        <w:t>Figure IV.7.</w:t>
+      </w:r>
+      <w:r>
+        <w:rPr>
+          <w:rFonts w:ascii="Times New Roman" w:hAnsi="Times New Roman" w:cs="Times New Roman"/>
+          <w:sz w:val="24"/>
+          <w:szCs w:val="24"/>
+        </w:rPr>
+        <w:t xml:space="preserve"> Schematic representation of a fragment-based FM method for the prediction of protein tertiary structure [4]</w:t>
+      </w:r>
+    </w:p>
+    <w:p>
+      <w:pPr>
+        <w:ind w:firstLine="720"/>
+        <w:jc w:val="both"/>
+        <w:rPr>
+          <w:rFonts w:ascii="Times New Roman" w:hAnsi="Times New Roman" w:cs="Times New Roman"/>
+          <w:sz w:val="24"/>
+          <w:szCs w:val="24"/>
+        </w:rPr>
+      </w:pPr>
+      <w:r>
+        <w:rPr>
+          <w:rFonts w:ascii="Times New Roman" w:hAnsi="Times New Roman" w:cs="Times New Roman"/>
+          <w:b/>
+          <w:sz w:val="24"/>
+          <w:szCs w:val="24"/>
+        </w:rPr>
+        <w:t>The fragment-based FM methods</w:t>
+      </w:r>
+      <w:r>
+        <w:rPr>
+          <w:rFonts w:ascii="Times New Roman" w:hAnsi="Times New Roman" w:cs="Times New Roman"/>
+          <w:sz w:val="24"/>
+          <w:szCs w:val="24"/>
+        </w:rPr>
+        <w:t xml:space="preserve"> </w:t>
+      </w:r>
+      <w:r>
+        <w:rPr>
+          <w:rFonts w:ascii="Times New Roman" w:hAnsi="Times New Roman" w:cs="Times New Roman"/>
+          <w:sz w:val="24"/>
+          <w:szCs w:val="24"/>
+        </w:rPr>
+        <w:t xml:space="preserve">[4, 26] </w:t>
+      </w:r>
+      <w:r>
+        <w:rPr>
+          <w:rFonts w:ascii="Times New Roman" w:hAnsi="Times New Roman" w:cs="Times New Roman"/>
+          <w:sz w:val="24"/>
+          <w:szCs w:val="24"/>
+        </w:rPr>
+        <w:t>do not compare a target sequence to a known structure, but they compare fragments, short amino acid sub-sequences of a target against fragments of known protein structures.</w:t>
+      </w:r>
+      <w:r>
+        <w:rPr>
+          <w:rFonts w:ascii="Times New Roman" w:hAnsi="Times New Roman" w:cs="Times New Roman"/>
+          <w:sz w:val="24"/>
+          <w:szCs w:val="24"/>
+        </w:rPr>
+        <w:t xml:space="preserve"> The general steps involved in the obtaining of a three dimensional structure using this strategy are review in Figure IV.7.</w:t>
+      </w:r>
+    </w:p>
+    <w:p>
+      <w:pPr>
+        <w:ind w:firstLine="720"/>
+        <w:jc w:val="both"/>
+        <w:rPr>
+          <w:rFonts w:ascii="Times New Roman" w:hAnsi="Times New Roman" w:cs="Times New Roman"/>
+          <w:sz w:val="24"/>
+          <w:szCs w:val="24"/>
+        </w:rPr>
+      </w:pPr>
+      <w:r>
+        <w:rPr>
+          <w:rFonts w:ascii="Times New Roman" w:hAnsi="Times New Roman" w:cs="Times New Roman"/>
+          <w:sz w:val="24"/>
+          <w:szCs w:val="24"/>
+        </w:rPr>
+        <w:lastRenderedPageBreak/>
+        <w:t>This procedure has its roots in the observation that when a new fold is discovered, it is composed of common structural motifs or fragments from secondary structures of proteins with known structures.</w:t>
+      </w:r>
+      <w:r>
+        <w:rPr>
+          <w:rFonts w:ascii="Times New Roman" w:hAnsi="Times New Roman" w:cs="Times New Roman"/>
+          <w:sz w:val="24"/>
+          <w:szCs w:val="24"/>
+        </w:rPr>
+        <w:t xml:space="preserve"> When homologue fragments are identified, they are assembled into a structure through scoring functions and optimization algorithms. The fragments are assembled through a fragment assembly procedure with the purpose of finding the structure with the lowest energy potential, similar with </w:t>
+      </w:r>
+      <w:r>
+        <w:rPr>
+          <w:rFonts w:ascii="Times New Roman" w:hAnsi="Times New Roman" w:cs="Times New Roman"/>
+          <w:i/>
+          <w:sz w:val="24"/>
+          <w:szCs w:val="24"/>
+        </w:rPr>
+        <w:t>ab initio</w:t>
+      </w:r>
+      <w:r>
+        <w:rPr>
+          <w:rFonts w:ascii="Times New Roman" w:hAnsi="Times New Roman" w:cs="Times New Roman"/>
+          <w:sz w:val="24"/>
+          <w:szCs w:val="24"/>
+        </w:rPr>
+        <w:t xml:space="preserve"> methods. But in comparison with the previous FM methods, fragment-based methods take advantage of the reduction in the conformational search space given by the use of 3-9 amino acid long fragments. It is also important to note that because they do not rely only on physical principles and physico-chemical properties, such models are likely to share any of the biases that are present in the PDB.</w:t>
+      </w:r>
+      <w:r>
+        <w:rPr>
+          <w:rFonts w:ascii="Times New Roman" w:hAnsi="Times New Roman" w:cs="Times New Roman"/>
+          <w:sz w:val="24"/>
+          <w:szCs w:val="24"/>
+        </w:rPr>
+        <w:t xml:space="preserve"> The most common tools that use the fragment-based strategy in predicting protein conformations are: i-Tasser, ROSETTA, FRAGFOLD and CABS-Fold</w:t>
+      </w:r>
+      <w:r>
+        <w:rPr>
+          <w:rFonts w:ascii="Times New Roman" w:hAnsi="Times New Roman" w:cs="Times New Roman"/>
+          <w:sz w:val="24"/>
+          <w:szCs w:val="24"/>
+        </w:rPr>
+        <w:t xml:space="preserve"> [4]</w:t>
+      </w:r>
+      <w:r>
+        <w:rPr>
+          <w:rFonts w:ascii="Times New Roman" w:hAnsi="Times New Roman" w:cs="Times New Roman"/>
+          <w:sz w:val="24"/>
+          <w:szCs w:val="24"/>
+        </w:rPr>
+        <w:t>. Also, fragment-based methods produced very positive results in the CASP experiments.</w:t>
+      </w:r>
+    </w:p>
+    <w:p>
+      <w:pPr>
+        <w:pStyle w:val="Heading3"/>
+      </w:pPr>
+      <w:r>
+        <w:t>Refinement methods</w:t>
+      </w:r>
+    </w:p>
+    <w:p>
+      <w:pPr>
+        <w:rPr>
+          <w:rFonts w:ascii="Times New Roman" w:hAnsi="Times New Roman" w:cs="Times New Roman"/>
+          <w:sz w:val="24"/>
+          <w:szCs w:val="24"/>
+        </w:rPr>
+      </w:pPr>
+      <w:r>
+        <w:rPr>
+          <w:rFonts w:ascii="Times New Roman" w:hAnsi="Times New Roman" w:cs="Times New Roman"/>
+          <w:sz w:val="24"/>
+          <w:szCs w:val="24"/>
+        </w:rPr>
+        <w:t>[26]</w:t>
+      </w:r>
     </w:p>
     <w:p>
       <w:pPr>
@@ -2253,228 +3928,249 @@
           <w:sz w:val="24"/>
           <w:szCs w:val="24"/>
         </w:rPr>
+        <w:t>[21] Rigden, D.J. (editor): From protein structure to function with bioinformatics, Springer, London, 2017.</w:t>
+      </w:r>
+    </w:p>
+    <w:p>
+      <w:pPr>
+        <w:rPr>
+          <w:rFonts w:ascii="Times New Roman" w:hAnsi="Times New Roman" w:cs="Times New Roman"/>
+          <w:sz w:val="24"/>
+          <w:szCs w:val="24"/>
+        </w:rPr>
+      </w:pPr>
+      <w:r>
+        <w:rPr>
+          <w:rFonts w:ascii="Times New Roman" w:hAnsi="Times New Roman" w:cs="Times New Roman"/>
+          <w:sz w:val="24"/>
+          <w:szCs w:val="24"/>
+        </w:rPr>
+        <w:t>[22</w:t>
+      </w:r>
+      <w:r>
+        <w:rPr>
+          <w:rFonts w:ascii="Times New Roman" w:hAnsi="Times New Roman" w:cs="Times New Roman"/>
+          <w:sz w:val="24"/>
+          <w:szCs w:val="24"/>
+        </w:rPr>
+        <w:t>] ***, Protein folding image, Single-molecule protein dynamics, Department of Chemical Physics</w:t>
+      </w:r>
+      <w:r>
+        <w:rPr>
+          <w:rFonts w:ascii="Times New Roman" w:hAnsi="Times New Roman" w:cs="Times New Roman"/>
+          <w:sz w:val="24"/>
+          <w:szCs w:val="24"/>
+        </w:rPr>
+        <w:t>, Weizmann Institute of Science</w:t>
+      </w:r>
+      <w:r>
+        <w:rPr>
+          <w:rFonts w:ascii="Times New Roman" w:hAnsi="Times New Roman" w:cs="Times New Roman"/>
+          <w:sz w:val="24"/>
+          <w:szCs w:val="24"/>
+        </w:rPr>
+        <w:t>.</w:t>
+      </w:r>
+    </w:p>
+    <w:p>
+      <w:pPr>
+        <w:rPr>
+          <w:rFonts w:ascii="Times New Roman" w:hAnsi="Times New Roman" w:cs="Times New Roman"/>
+          <w:sz w:val="24"/>
+          <w:szCs w:val="24"/>
+        </w:rPr>
+      </w:pPr>
+      <w:r>
+        <w:rPr>
+          <w:rFonts w:ascii="Times New Roman" w:hAnsi="Times New Roman" w:cs="Times New Roman"/>
+          <w:sz w:val="24"/>
+          <w:szCs w:val="24"/>
+        </w:rPr>
+        <w:t>[23</w:t>
+      </w:r>
+      <w:r>
+        <w:rPr>
+          <w:rFonts w:ascii="Times New Roman" w:hAnsi="Times New Roman" w:cs="Times New Roman"/>
+          <w:sz w:val="24"/>
+          <w:szCs w:val="24"/>
+        </w:rPr>
+        <w:t>] Cormen, T.H., Leiserson, C.E., Rivest, R.L., Stein, C.: Introduction to Algorithms, 3</w:t>
+      </w:r>
+      <w:r>
+        <w:rPr>
+          <w:rFonts w:ascii="Times New Roman" w:hAnsi="Times New Roman" w:cs="Times New Roman"/>
+          <w:sz w:val="24"/>
+          <w:szCs w:val="24"/>
+          <w:vertAlign w:val="superscript"/>
+        </w:rPr>
+        <w:t>rd</w:t>
+      </w:r>
+      <w:r>
+        <w:rPr>
+          <w:rFonts w:ascii="Times New Roman" w:hAnsi="Times New Roman" w:cs="Times New Roman"/>
+          <w:sz w:val="24"/>
+          <w:szCs w:val="24"/>
+        </w:rPr>
+        <w:t xml:space="preserve"> Edition, The MIT Press, Cambridge, Massachusetts, 2009.</w:t>
+      </w:r>
+    </w:p>
+    <w:p>
+      <w:pPr>
+        <w:rPr>
+          <w:rFonts w:ascii="Times New Roman" w:hAnsi="Times New Roman" w:cs="Times New Roman"/>
+          <w:sz w:val="24"/>
+          <w:szCs w:val="24"/>
+        </w:rPr>
+      </w:pPr>
+      <w:r>
+        <w:rPr>
+          <w:rFonts w:ascii="Times New Roman" w:hAnsi="Times New Roman" w:cs="Times New Roman"/>
+          <w:sz w:val="24"/>
+          <w:szCs w:val="24"/>
+        </w:rPr>
+        <w:t>[24</w:t>
+      </w:r>
+      <w:r>
+        <w:rPr>
+          <w:rFonts w:ascii="Times New Roman" w:hAnsi="Times New Roman" w:cs="Times New Roman"/>
+          <w:sz w:val="24"/>
+          <w:szCs w:val="24"/>
+        </w:rPr>
+        <w:t>] Hart, W.E., Istrail, S.: Robust proofs of NP-hardness for protein folding: general lattices and energy potentials, Journal of Computational Biology, 1997(4), 1-22.</w:t>
+      </w:r>
+    </w:p>
+    <w:p>
+      <w:pPr>
+        <w:rPr>
+          <w:rFonts w:ascii="Times New Roman" w:hAnsi="Times New Roman" w:cs="Times New Roman"/>
+          <w:sz w:val="24"/>
+          <w:szCs w:val="24"/>
+        </w:rPr>
+      </w:pPr>
+      <w:r>
+        <w:rPr>
+          <w:rFonts w:ascii="Times New Roman" w:hAnsi="Times New Roman" w:cs="Times New Roman"/>
+          <w:sz w:val="24"/>
+          <w:szCs w:val="24"/>
+        </w:rPr>
+        <w:t>[25</w:t>
+      </w:r>
+      <w:r>
+        <w:rPr>
+          <w:rFonts w:ascii="Times New Roman" w:hAnsi="Times New Roman" w:cs="Times New Roman"/>
+          <w:sz w:val="24"/>
+          <w:szCs w:val="24"/>
+        </w:rPr>
+        <w:t xml:space="preserve">] </w:t>
+      </w:r>
+      <w:r>
+        <w:rPr>
+          <w:rFonts w:ascii="Times New Roman" w:hAnsi="Times New Roman" w:cs="Times New Roman"/>
+          <w:sz w:val="24"/>
+          <w:szCs w:val="24"/>
+        </w:rPr>
+        <w:t>Moult, J., Fidelis, K., Kryshtafovych, A., Schwede, T., Tramontano, A.: Critical assessment of methods of protein structure prediction (CASP) – Round XII, Proteins, 2018(86), 7-15.</w:t>
+      </w:r>
+    </w:p>
+    <w:p>
+      <w:pPr>
+        <w:rPr>
+          <w:rFonts w:ascii="Times New Roman" w:hAnsi="Times New Roman" w:cs="Times New Roman"/>
+          <w:sz w:val="24"/>
+          <w:szCs w:val="24"/>
+        </w:rPr>
+      </w:pPr>
+      <w:r>
+        <w:rPr>
+          <w:rFonts w:ascii="Times New Roman" w:hAnsi="Times New Roman" w:cs="Times New Roman"/>
+          <w:sz w:val="24"/>
+          <w:szCs w:val="24"/>
+        </w:rPr>
+        <w:t>[26</w:t>
+      </w:r>
+      <w:r>
+        <w:rPr>
+          <w:rFonts w:ascii="Times New Roman" w:hAnsi="Times New Roman" w:cs="Times New Roman"/>
+          <w:sz w:val="24"/>
+          <w:szCs w:val="24"/>
+        </w:rPr>
+        <w:t>] Feenstra, K.A., Abeln, S.: Structural Bioinformatics, Centre for Integrative Bioinformatics, Vrije Universiteit, Netherlands, 2017.</w:t>
+      </w:r>
+    </w:p>
+    <w:p>
+      <w:pPr>
+        <w:rPr>
+          <w:rFonts w:ascii="Times New Roman" w:hAnsi="Times New Roman" w:cs="Times New Roman"/>
+          <w:sz w:val="24"/>
+          <w:szCs w:val="24"/>
+        </w:rPr>
+      </w:pPr>
+      <w:r>
+        <w:rPr>
+          <w:rFonts w:ascii="Times New Roman" w:hAnsi="Times New Roman" w:cs="Times New Roman"/>
+          <w:sz w:val="24"/>
+          <w:szCs w:val="24"/>
+        </w:rPr>
+        <w:t>[27</w:t>
+      </w:r>
+      <w:r>
+        <w:rPr>
+          <w:rFonts w:ascii="Times New Roman" w:hAnsi="Times New Roman" w:cs="Times New Roman"/>
+          <w:sz w:val="24"/>
+          <w:szCs w:val="24"/>
+        </w:rPr>
+        <w:t>] Moult, J.: A decade of CASP: progress, bottlenecks and prognosis in protein structure prediction, Current Opinion in Structural Biology, 2005(15), 285-289.</w:t>
+      </w:r>
+    </w:p>
+    <w:p>
+      <w:pPr>
+        <w:rPr>
+          <w:rFonts w:ascii="Times New Roman" w:hAnsi="Times New Roman" w:cs="Times New Roman"/>
+          <w:sz w:val="24"/>
+          <w:szCs w:val="24"/>
+        </w:rPr>
+      </w:pPr>
+      <w:r>
+        <w:rPr>
+          <w:rFonts w:ascii="Times New Roman" w:hAnsi="Times New Roman" w:cs="Times New Roman"/>
+          <w:sz w:val="24"/>
+          <w:szCs w:val="24"/>
+        </w:rPr>
+        <w:t>[28</w:t>
+      </w:r>
+      <w:r>
+        <w:rPr>
+          <w:rFonts w:ascii="Times New Roman" w:hAnsi="Times New Roman" w:cs="Times New Roman"/>
+          <w:sz w:val="24"/>
+          <w:szCs w:val="24"/>
+        </w:rPr>
+        <w:t>]</w:t>
+      </w:r>
+      <w:r>
+        <w:rPr>
+          <w:rFonts w:ascii="Times New Roman" w:hAnsi="Times New Roman" w:cs="Times New Roman"/>
+          <w:sz w:val="24"/>
+          <w:szCs w:val="24"/>
+        </w:rPr>
+        <w:t xml:space="preserve"> Kaufmann, K.W., Lemmon, G.H., DeLuca, S.L., Sheehan, J.H., Meiler, J.: Practically useful: What the ROSETTA modeling suite can do for you, Biochemistry, 2010(49), 2987-2998.</w:t>
+      </w:r>
+    </w:p>
+    <w:p>
+      <w:pPr>
+        <w:rPr>
+          <w:rFonts w:ascii="Times New Roman" w:hAnsi="Times New Roman" w:cs="Times New Roman"/>
+          <w:sz w:val="24"/>
+          <w:szCs w:val="24"/>
+        </w:rPr>
+      </w:pPr>
+      <w:r>
+        <w:rPr>
+          <w:rFonts w:ascii="Times New Roman" w:hAnsi="Times New Roman" w:cs="Times New Roman"/>
+          <w:sz w:val="24"/>
+          <w:szCs w:val="24"/>
+        </w:rPr>
         <w:lastRenderedPageBreak/>
-        <w:t>[21]</w:t>
-      </w:r>
-      <w:r>
-        <w:rPr>
-          <w:rFonts w:ascii="Times New Roman" w:hAnsi="Times New Roman" w:cs="Times New Roman"/>
-          <w:sz w:val="24"/>
-          <w:szCs w:val="24"/>
-        </w:rPr>
-        <w:t xml:space="preserve"> ***, Protein folding image, Single-molecule protein dynamics, Department of Chemical Physics</w:t>
-      </w:r>
-      <w:r>
-        <w:rPr>
-          <w:rFonts w:ascii="Times New Roman" w:hAnsi="Times New Roman" w:cs="Times New Roman"/>
-          <w:sz w:val="24"/>
-          <w:szCs w:val="24"/>
-        </w:rPr>
-        <w:t>, Weizmann Institute of Science</w:t>
-      </w:r>
-      <w:r>
-        <w:rPr>
-          <w:rFonts w:ascii="Times New Roman" w:hAnsi="Times New Roman" w:cs="Times New Roman"/>
-          <w:sz w:val="24"/>
-          <w:szCs w:val="24"/>
-        </w:rPr>
-        <w:t>.</w:t>
-      </w:r>
-    </w:p>
-    <w:p>
-      <w:pPr>
-        <w:rPr>
-          <w:rFonts w:ascii="Times New Roman" w:hAnsi="Times New Roman" w:cs="Times New Roman"/>
-          <w:sz w:val="24"/>
-          <w:szCs w:val="24"/>
-        </w:rPr>
-      </w:pPr>
-      <w:r>
-        <w:rPr>
-          <w:rFonts w:ascii="Times New Roman" w:hAnsi="Times New Roman" w:cs="Times New Roman"/>
-          <w:sz w:val="24"/>
-          <w:szCs w:val="24"/>
-        </w:rPr>
-        <w:t>[22] Cormen, T.H., Leiserson, C.E., Rivest, R.L., Stein, C.: Introduction to Algorithms, 3</w:t>
-      </w:r>
-      <w:r>
-        <w:rPr>
-          <w:rFonts w:ascii="Times New Roman" w:hAnsi="Times New Roman" w:cs="Times New Roman"/>
-          <w:sz w:val="24"/>
-          <w:szCs w:val="24"/>
-          <w:vertAlign w:val="superscript"/>
-        </w:rPr>
-        <w:t>rd</w:t>
-      </w:r>
-      <w:r>
-        <w:rPr>
-          <w:rFonts w:ascii="Times New Roman" w:hAnsi="Times New Roman" w:cs="Times New Roman"/>
-          <w:sz w:val="24"/>
-          <w:szCs w:val="24"/>
-        </w:rPr>
-        <w:t xml:space="preserve"> Edition, </w:t>
-      </w:r>
-      <w:proofErr w:type="gramStart"/>
-      <w:r>
-        <w:rPr>
-          <w:rFonts w:ascii="Times New Roman" w:hAnsi="Times New Roman" w:cs="Times New Roman"/>
-          <w:sz w:val="24"/>
-          <w:szCs w:val="24"/>
-        </w:rPr>
-        <w:t>The</w:t>
-      </w:r>
-      <w:proofErr w:type="gramEnd"/>
-      <w:r>
-        <w:rPr>
-          <w:rFonts w:ascii="Times New Roman" w:hAnsi="Times New Roman" w:cs="Times New Roman"/>
-          <w:sz w:val="24"/>
-          <w:szCs w:val="24"/>
-        </w:rPr>
-        <w:t xml:space="preserve"> MIT Press, Cambridge, Massachusetts, 2009.</w:t>
-      </w:r>
-    </w:p>
-    <w:p>
-      <w:pPr>
-        <w:rPr>
-          <w:rFonts w:ascii="Times New Roman" w:hAnsi="Times New Roman" w:cs="Times New Roman"/>
-          <w:sz w:val="24"/>
-          <w:szCs w:val="24"/>
-        </w:rPr>
-      </w:pPr>
-      <w:r>
-        <w:rPr>
-          <w:rFonts w:ascii="Times New Roman" w:hAnsi="Times New Roman" w:cs="Times New Roman"/>
-          <w:sz w:val="24"/>
-          <w:szCs w:val="24"/>
-        </w:rPr>
-        <w:t>[23</w:t>
-      </w:r>
-      <w:r>
-        <w:rPr>
-          <w:rFonts w:ascii="Times New Roman" w:hAnsi="Times New Roman" w:cs="Times New Roman"/>
-          <w:sz w:val="24"/>
-          <w:szCs w:val="24"/>
-        </w:rPr>
-        <w:t xml:space="preserve">] Hart, W.E., Istrail, </w:t>
-      </w:r>
-      <w:proofErr w:type="gramStart"/>
-      <w:r>
-        <w:rPr>
-          <w:rFonts w:ascii="Times New Roman" w:hAnsi="Times New Roman" w:cs="Times New Roman"/>
-          <w:sz w:val="24"/>
-          <w:szCs w:val="24"/>
-        </w:rPr>
-        <w:t>S</w:t>
-      </w:r>
-      <w:proofErr w:type="gramEnd"/>
-      <w:r>
-        <w:rPr>
-          <w:rFonts w:ascii="Times New Roman" w:hAnsi="Times New Roman" w:cs="Times New Roman"/>
-          <w:sz w:val="24"/>
-          <w:szCs w:val="24"/>
-        </w:rPr>
-        <w:t>.: Robust proofs of NP-hardness for protein folding: general lattices and energy potentials, Journal of Computational Biology, 1997(4), 1-22.</w:t>
-      </w:r>
-    </w:p>
-    <w:p>
-      <w:pPr>
-        <w:rPr>
-          <w:rFonts w:ascii="Times New Roman" w:hAnsi="Times New Roman" w:cs="Times New Roman"/>
-          <w:sz w:val="24"/>
-          <w:szCs w:val="24"/>
-        </w:rPr>
-      </w:pPr>
-      <w:r>
-        <w:rPr>
-          <w:rFonts w:ascii="Times New Roman" w:hAnsi="Times New Roman" w:cs="Times New Roman"/>
-          <w:sz w:val="24"/>
-          <w:szCs w:val="24"/>
-        </w:rPr>
-        <w:t xml:space="preserve">[24] </w:t>
-      </w:r>
-      <w:r>
-        <w:rPr>
-          <w:rFonts w:ascii="Times New Roman" w:hAnsi="Times New Roman" w:cs="Times New Roman"/>
-          <w:sz w:val="24"/>
-          <w:szCs w:val="24"/>
-        </w:rPr>
-        <w:t>Moult, J., Fidelis, K., Kryshtafovych, A., Schwede, T., Tramontano, A.: Critical assessment of methods of protein structure prediction (CASP) – Round XII, Proteins, 2018(86), 7-15.</w:t>
-      </w:r>
-    </w:p>
-    <w:p>
-      <w:pPr>
-        <w:rPr>
-          <w:rFonts w:ascii="Times New Roman" w:hAnsi="Times New Roman" w:cs="Times New Roman"/>
-          <w:sz w:val="24"/>
-          <w:szCs w:val="24"/>
-        </w:rPr>
-      </w:pPr>
-      <w:r>
-        <w:rPr>
-          <w:rFonts w:ascii="Times New Roman" w:hAnsi="Times New Roman" w:cs="Times New Roman"/>
-          <w:sz w:val="24"/>
-          <w:szCs w:val="24"/>
-        </w:rPr>
-        <w:t>[25] Feenstra, K.A., Abeln, S.: Structural Bioinformatics, Centre for Integrative Bioinformatics, Vrije Universiteit, Netherlands, 2017.</w:t>
-      </w:r>
-    </w:p>
-    <w:p>
-      <w:pPr>
-        <w:rPr>
-          <w:rFonts w:ascii="Times New Roman" w:hAnsi="Times New Roman" w:cs="Times New Roman"/>
-          <w:sz w:val="24"/>
-          <w:szCs w:val="24"/>
-        </w:rPr>
-      </w:pPr>
-      <w:r>
-        <w:rPr>
-          <w:rFonts w:ascii="Times New Roman" w:hAnsi="Times New Roman" w:cs="Times New Roman"/>
-          <w:sz w:val="24"/>
-          <w:szCs w:val="24"/>
-        </w:rPr>
-        <w:t>[26] Moult, J.: A decade of CASP: progress, bottlenecks and prognosis in protein structure prediction, Current Opinion in Structural Biology, 2005(15), 285-289.</w:t>
-      </w:r>
-    </w:p>
-    <w:p>
-      <w:pPr>
-        <w:rPr>
-          <w:rFonts w:ascii="Times New Roman" w:hAnsi="Times New Roman" w:cs="Times New Roman"/>
-          <w:sz w:val="24"/>
-          <w:szCs w:val="24"/>
-        </w:rPr>
-      </w:pPr>
-      <w:r>
-        <w:rPr>
-          <w:rFonts w:ascii="Times New Roman" w:hAnsi="Times New Roman" w:cs="Times New Roman"/>
-          <w:sz w:val="24"/>
-          <w:szCs w:val="24"/>
-        </w:rPr>
-        <w:t>[27]</w:t>
-      </w:r>
-      <w:r>
-        <w:rPr>
-          <w:rFonts w:ascii="Times New Roman" w:hAnsi="Times New Roman" w:cs="Times New Roman"/>
-          <w:sz w:val="24"/>
-          <w:szCs w:val="24"/>
-        </w:rPr>
-        <w:t xml:space="preserve"> Kaufmann, K.W., Lemmon, G.H., DeLuca, S.L., Sheehan, J.H., Meiler, J.: Practically useful: What the ROSETTA modeling suite can do for you, Biochemistry, 2010(49), 2987-2998.</w:t>
-      </w:r>
-    </w:p>
-    <w:p>
-      <w:pPr>
-        <w:rPr>
-          <w:rFonts w:ascii="Times New Roman" w:hAnsi="Times New Roman" w:cs="Times New Roman"/>
-          <w:sz w:val="24"/>
-          <w:szCs w:val="24"/>
-        </w:rPr>
-      </w:pPr>
-      <w:r>
-        <w:rPr>
-          <w:rFonts w:ascii="Times New Roman" w:hAnsi="Times New Roman" w:cs="Times New Roman"/>
-          <w:sz w:val="24"/>
-          <w:szCs w:val="24"/>
-        </w:rPr>
-        <w:t>[28</w:t>
+        <w:t>[29</w:t>
       </w:r>
       <w:r>
         <w:rPr>
@@ -2507,7 +4203,7 @@
           <w:sz w:val="24"/>
           <w:szCs w:val="24"/>
         </w:rPr>
-        <w:t>[29</w:t>
+        <w:t>[30</w:t>
       </w:r>
       <w:r>
         <w:rPr>
@@ -2516,6 +4212,40 @@
           <w:szCs w:val="24"/>
         </w:rPr>
         <w:t>] Kelley, L.A., Mezulis, S., Yates, C.M., Wass, M.N., Sternberg, M.J.E.: The Phyre2 web portal for protein modeling, prediction and analysis, Nature Protocols, 2015(10), 845-858.</w:t>
+      </w:r>
+    </w:p>
+    <w:p>
+      <w:pPr>
+        <w:rPr>
+          <w:rFonts w:ascii="Times New Roman" w:hAnsi="Times New Roman" w:cs="Times New Roman"/>
+          <w:sz w:val="24"/>
+          <w:szCs w:val="24"/>
+        </w:rPr>
+      </w:pPr>
+      <w:r>
+        <w:rPr>
+          <w:rFonts w:ascii="Times New Roman" w:hAnsi="Times New Roman" w:cs="Times New Roman"/>
+          <w:sz w:val="24"/>
+          <w:szCs w:val="24"/>
+        </w:rPr>
+        <w:t>[31] Moult, J., Fidelis, K., Kryshtafovych, A., Rost, B., Hubbard, T., Tramontano, A.: Critical assessment of methods of protein structure prediction-Round VII, Proteins, 2007(69), 3-9.</w:t>
+      </w:r>
+    </w:p>
+    <w:p>
+      <w:pPr>
+        <w:rPr>
+          <w:rFonts w:ascii="Times New Roman" w:hAnsi="Times New Roman" w:cs="Times New Roman"/>
+          <w:sz w:val="24"/>
+          <w:szCs w:val="24"/>
+        </w:rPr>
+      </w:pPr>
+      <w:r>
+        <w:rPr>
+          <w:rFonts w:ascii="Times New Roman" w:hAnsi="Times New Roman" w:cs="Times New Roman"/>
+          <w:sz w:val="24"/>
+          <w:szCs w:val="24"/>
+        </w:rPr>
+        <w:t>[32] Kryshtafovych, A., Monastyrskyy, G., Fidelis, K., Moult, J., Schwede, T., Tramontano, A.: Evaluation of the template-based modeling in CASP12, Proteins, 2018(86), 321-334,</w:t>
       </w:r>
     </w:p>
     <w:sectPr>
@@ -2531,16 +4261,16 @@
 <file path=word/numbering.xml><?xml version="1.0" encoding="utf-8"?>
 <w:numbering xmlns:ve="http://schemas.openxmlformats.org/markup-compatibility/2006" xmlns:o="urn:schemas-microsoft-com:office:office" xmlns:r="http://schemas.openxmlformats.org/officeDocument/2006/relationships" xmlns:m="http://schemas.openxmlformats.org/officeDocument/2006/math" xmlns:v="urn:schemas-microsoft-com:vml" xmlns:wp="http://schemas.openxmlformats.org/drawingml/2006/wordprocessingDrawing" xmlns:w10="urn:schemas-microsoft-com:office:word" xmlns:w="http://schemas.openxmlformats.org/wordprocessingml/2006/main" xmlns:wne="http://schemas.microsoft.com/office/word/2006/wordml">
   <w:abstractNum w:abstractNumId="0">
-    <w:nsid w:val="0DB05835"/>
+    <w:nsid w:val="08124AE5"/>
     <w:multiLevelType w:val="hybridMultilevel"/>
-    <w:tmpl w:val="5740C1BC"/>
+    <w:tmpl w:val="CC5C8B52"/>
     <w:lvl w:ilvl="0" w:tplc="04090001">
       <w:start w:val="1"/>
       <w:numFmt w:val="bullet"/>
       <w:lvlText w:val=""/>
       <w:lvlJc w:val="left"/>
       <w:pPr>
-        <w:ind w:left="1080" w:hanging="360"/>
+        <w:ind w:left="1440" w:hanging="360"/>
       </w:pPr>
       <w:rPr>
         <w:rFonts w:ascii="Symbol" w:hAnsi="Symbol" w:hint="default"/>
@@ -2552,7 +4282,7 @@
       <w:lvlText w:val="o"/>
       <w:lvlJc w:val="left"/>
       <w:pPr>
-        <w:ind w:left="1800" w:hanging="360"/>
+        <w:ind w:left="2160" w:hanging="360"/>
       </w:pPr>
       <w:rPr>
         <w:rFonts w:ascii="Courier New" w:hAnsi="Courier New" w:cs="Courier New" w:hint="default"/>
@@ -2564,7 +4294,7 @@
       <w:lvlText w:val=""/>
       <w:lvlJc w:val="left"/>
       <w:pPr>
-        <w:ind w:left="2520" w:hanging="360"/>
+        <w:ind w:left="2880" w:hanging="360"/>
       </w:pPr>
       <w:rPr>
         <w:rFonts w:ascii="Wingdings" w:hAnsi="Wingdings" w:hint="default"/>
@@ -2576,7 +4306,7 @@
       <w:lvlText w:val=""/>
       <w:lvlJc w:val="left"/>
       <w:pPr>
-        <w:ind w:left="3240" w:hanging="360"/>
+        <w:ind w:left="3600" w:hanging="360"/>
       </w:pPr>
       <w:rPr>
         <w:rFonts w:ascii="Symbol" w:hAnsi="Symbol" w:hint="default"/>
@@ -2588,7 +4318,7 @@
       <w:lvlText w:val="o"/>
       <w:lvlJc w:val="left"/>
       <w:pPr>
-        <w:ind w:left="3960" w:hanging="360"/>
+        <w:ind w:left="4320" w:hanging="360"/>
       </w:pPr>
       <w:rPr>
         <w:rFonts w:ascii="Courier New" w:hAnsi="Courier New" w:cs="Courier New" w:hint="default"/>
@@ -2600,7 +4330,7 @@
       <w:lvlText w:val=""/>
       <w:lvlJc w:val="left"/>
       <w:pPr>
-        <w:ind w:left="4680" w:hanging="360"/>
+        <w:ind w:left="5040" w:hanging="360"/>
       </w:pPr>
       <w:rPr>
         <w:rFonts w:ascii="Wingdings" w:hAnsi="Wingdings" w:hint="default"/>
@@ -2612,7 +4342,7 @@
       <w:lvlText w:val=""/>
       <w:lvlJc w:val="left"/>
       <w:pPr>
-        <w:ind w:left="5400" w:hanging="360"/>
+        <w:ind w:left="5760" w:hanging="360"/>
       </w:pPr>
       <w:rPr>
         <w:rFonts w:ascii="Symbol" w:hAnsi="Symbol" w:hint="default"/>
@@ -2624,7 +4354,7 @@
       <w:lvlText w:val="o"/>
       <w:lvlJc w:val="left"/>
       <w:pPr>
-        <w:ind w:left="6120" w:hanging="360"/>
+        <w:ind w:left="6480" w:hanging="360"/>
       </w:pPr>
       <w:rPr>
         <w:rFonts w:ascii="Courier New" w:hAnsi="Courier New" w:cs="Courier New" w:hint="default"/>
@@ -2636,7 +4366,7 @@
       <w:lvlText w:val=""/>
       <w:lvlJc w:val="left"/>
       <w:pPr>
-        <w:ind w:left="6840" w:hanging="360"/>
+        <w:ind w:left="7200" w:hanging="360"/>
       </w:pPr>
       <w:rPr>
         <w:rFonts w:ascii="Wingdings" w:hAnsi="Wingdings" w:hint="default"/>
@@ -2644,9 +4374,9 @@
     </w:lvl>
   </w:abstractNum>
   <w:abstractNum w:abstractNumId="1">
-    <w:nsid w:val="47524A63"/>
+    <w:nsid w:val="0DB05835"/>
     <w:multiLevelType w:val="hybridMultilevel"/>
-    <w:tmpl w:val="0B24E4E8"/>
+    <w:tmpl w:val="5740C1BC"/>
     <w:lvl w:ilvl="0" w:tplc="04090001">
       <w:start w:val="1"/>
       <w:numFmt w:val="bullet"/>
@@ -2757,6 +4487,119 @@
     </w:lvl>
   </w:abstractNum>
   <w:abstractNum w:abstractNumId="2">
+    <w:nsid w:val="47524A63"/>
+    <w:multiLevelType w:val="hybridMultilevel"/>
+    <w:tmpl w:val="0B24E4E8"/>
+    <w:lvl w:ilvl="0" w:tplc="04090001">
+      <w:start w:val="1"/>
+      <w:numFmt w:val="bullet"/>
+      <w:lvlText w:val=""/>
+      <w:lvlJc w:val="left"/>
+      <w:pPr>
+        <w:ind w:left="1080" w:hanging="360"/>
+      </w:pPr>
+      <w:rPr>
+        <w:rFonts w:ascii="Symbol" w:hAnsi="Symbol" w:hint="default"/>
+      </w:rPr>
+    </w:lvl>
+    <w:lvl w:ilvl="1" w:tplc="04090003" w:tentative="1">
+      <w:start w:val="1"/>
+      <w:numFmt w:val="bullet"/>
+      <w:lvlText w:val="o"/>
+      <w:lvlJc w:val="left"/>
+      <w:pPr>
+        <w:ind w:left="1800" w:hanging="360"/>
+      </w:pPr>
+      <w:rPr>
+        <w:rFonts w:ascii="Courier New" w:hAnsi="Courier New" w:cs="Courier New" w:hint="default"/>
+      </w:rPr>
+    </w:lvl>
+    <w:lvl w:ilvl="2" w:tplc="04090005" w:tentative="1">
+      <w:start w:val="1"/>
+      <w:numFmt w:val="bullet"/>
+      <w:lvlText w:val=""/>
+      <w:lvlJc w:val="left"/>
+      <w:pPr>
+        <w:ind w:left="2520" w:hanging="360"/>
+      </w:pPr>
+      <w:rPr>
+        <w:rFonts w:ascii="Wingdings" w:hAnsi="Wingdings" w:hint="default"/>
+      </w:rPr>
+    </w:lvl>
+    <w:lvl w:ilvl="3" w:tplc="04090001" w:tentative="1">
+      <w:start w:val="1"/>
+      <w:numFmt w:val="bullet"/>
+      <w:lvlText w:val=""/>
+      <w:lvlJc w:val="left"/>
+      <w:pPr>
+        <w:ind w:left="3240" w:hanging="360"/>
+      </w:pPr>
+      <w:rPr>
+        <w:rFonts w:ascii="Symbol" w:hAnsi="Symbol" w:hint="default"/>
+      </w:rPr>
+    </w:lvl>
+    <w:lvl w:ilvl="4" w:tplc="04090003" w:tentative="1">
+      <w:start w:val="1"/>
+      <w:numFmt w:val="bullet"/>
+      <w:lvlText w:val="o"/>
+      <w:lvlJc w:val="left"/>
+      <w:pPr>
+        <w:ind w:left="3960" w:hanging="360"/>
+      </w:pPr>
+      <w:rPr>
+        <w:rFonts w:ascii="Courier New" w:hAnsi="Courier New" w:cs="Courier New" w:hint="default"/>
+      </w:rPr>
+    </w:lvl>
+    <w:lvl w:ilvl="5" w:tplc="04090005" w:tentative="1">
+      <w:start w:val="1"/>
+      <w:numFmt w:val="bullet"/>
+      <w:lvlText w:val=""/>
+      <w:lvlJc w:val="left"/>
+      <w:pPr>
+        <w:ind w:left="4680" w:hanging="360"/>
+      </w:pPr>
+      <w:rPr>
+        <w:rFonts w:ascii="Wingdings" w:hAnsi="Wingdings" w:hint="default"/>
+      </w:rPr>
+    </w:lvl>
+    <w:lvl w:ilvl="6" w:tplc="04090001" w:tentative="1">
+      <w:start w:val="1"/>
+      <w:numFmt w:val="bullet"/>
+      <w:lvlText w:val=""/>
+      <w:lvlJc w:val="left"/>
+      <w:pPr>
+        <w:ind w:left="5400" w:hanging="360"/>
+      </w:pPr>
+      <w:rPr>
+        <w:rFonts w:ascii="Symbol" w:hAnsi="Symbol" w:hint="default"/>
+      </w:rPr>
+    </w:lvl>
+    <w:lvl w:ilvl="7" w:tplc="04090003" w:tentative="1">
+      <w:start w:val="1"/>
+      <w:numFmt w:val="bullet"/>
+      <w:lvlText w:val="o"/>
+      <w:lvlJc w:val="left"/>
+      <w:pPr>
+        <w:ind w:left="6120" w:hanging="360"/>
+      </w:pPr>
+      <w:rPr>
+        <w:rFonts w:ascii="Courier New" w:hAnsi="Courier New" w:cs="Courier New" w:hint="default"/>
+      </w:rPr>
+    </w:lvl>
+    <w:lvl w:ilvl="8" w:tplc="04090005" w:tentative="1">
+      <w:start w:val="1"/>
+      <w:numFmt w:val="bullet"/>
+      <w:lvlText w:val=""/>
+      <w:lvlJc w:val="left"/>
+      <w:pPr>
+        <w:ind w:left="6840" w:hanging="360"/>
+      </w:pPr>
+      <w:rPr>
+        <w:rFonts w:ascii="Wingdings" w:hAnsi="Wingdings" w:hint="default"/>
+      </w:rPr>
+    </w:lvl>
+  </w:abstractNum>
+  <w:abstractNum w:abstractNumId="3">
     <w:nsid w:val="50261175"/>
     <w:multiLevelType w:val="hybridMultilevel"/>
     <w:tmpl w:val="B5E25384"/>
@@ -2846,10 +4689,10 @@
       </w:pPr>
     </w:lvl>
   </w:abstractNum>
-  <w:abstractNum w:abstractNumId="3">
+  <w:abstractNum w:abstractNumId="4">
     <w:nsid w:val="61F07F6F"/>
     <w:multiLevelType w:val="hybridMultilevel"/>
-    <w:tmpl w:val="173A4A06"/>
+    <w:tmpl w:val="C226B474"/>
     <w:lvl w:ilvl="0" w:tplc="2BA6CFA2">
       <w:start w:val="1"/>
       <w:numFmt w:val="decimal"/>
@@ -2860,14 +4703,18 @@
         <w:ind w:left="720" w:hanging="360"/>
       </w:pPr>
     </w:lvl>
-    <w:lvl w:ilvl="1" w:tplc="04090019" w:tentative="1">
+    <w:lvl w:ilvl="1" w:tplc="B7FE0E94">
       <w:start w:val="1"/>
-      <w:numFmt w:val="lowerLetter"/>
-      <w:lvlText w:val="%2."/>
+      <w:numFmt w:val="decimal"/>
+      <w:pStyle w:val="Heading3"/>
+      <w:lvlText w:val="4.%2"/>
       <w:lvlJc w:val="left"/>
       <w:pPr>
-        <w:ind w:left="1440" w:hanging="360"/>
-      </w:pPr>
+        <w:ind w:left="1080" w:hanging="360"/>
+      </w:pPr>
+      <w:rPr>
+        <w:rFonts w:hint="default"/>
+      </w:rPr>
     </w:lvl>
     <w:lvl w:ilvl="2" w:tplc="0409001B" w:tentative="1">
       <w:start w:val="1"/>
@@ -2934,16 +4781,19 @@
     </w:lvl>
   </w:abstractNum>
   <w:num w:numId="1">
+    <w:abstractNumId w:val="3"/>
+  </w:num>
+  <w:num w:numId="2">
+    <w:abstractNumId w:val="4"/>
+  </w:num>
+  <w:num w:numId="3">
+    <w:abstractNumId w:val="1"/>
+  </w:num>
+  <w:num w:numId="4">
     <w:abstractNumId w:val="2"/>
   </w:num>
-  <w:num w:numId="2">
-    <w:abstractNumId w:val="3"/>
-  </w:num>
-  <w:num w:numId="3">
+  <w:num w:numId="5">
     <w:abstractNumId w:val="0"/>
-  </w:num>
-  <w:num w:numId="4">
-    <w:abstractNumId w:val="1"/>
   </w:num>
 </w:numbering>
 </file>
@@ -3152,6 +5002,28 @@
       <w:szCs w:val="24"/>
     </w:rPr>
   </w:style>
+  <w:style w:type="paragraph" w:styleId="Heading3">
+    <w:name w:val="heading 3"/>
+    <w:basedOn w:val="ListParagraph"/>
+    <w:next w:val="Normal"/>
+    <w:link w:val="Heading3Char"/>
+    <w:uiPriority w:val="9"/>
+    <w:unhideWhenUsed/>
+    <w:qFormat/>
+    <w:rsid w:val="00D42F18"/>
+    <w:pPr>
+      <w:numPr>
+        <w:ilvl w:val="1"/>
+        <w:numId w:val="2"/>
+      </w:numPr>
+      <w:outlineLvl w:val="2"/>
+    </w:pPr>
+    <w:rPr>
+      <w:rFonts w:ascii="Times New Roman" w:hAnsi="Times New Roman" w:cs="Times New Roman"/>
+      <w:sz w:val="24"/>
+      <w:szCs w:val="24"/>
+    </w:rPr>
+  </w:style>
   <w:style w:type="character" w:default="1" w:styleId="DefaultParagraphFont">
     <w:name w:val="Default Paragraph Font"/>
     <w:uiPriority w:val="1"/>
@@ -3243,6 +5115,67 @@
       <w:rFonts w:ascii="Tahoma" w:hAnsi="Tahoma" w:cs="Tahoma"/>
       <w:sz w:val="16"/>
       <w:szCs w:val="16"/>
+    </w:rPr>
+  </w:style>
+  <w:style w:type="character" w:customStyle="1" w:styleId="Heading3Char">
+    <w:name w:val="Heading 3 Char"/>
+    <w:basedOn w:val="DefaultParagraphFont"/>
+    <w:link w:val="Heading3"/>
+    <w:uiPriority w:val="9"/>
+    <w:rsid w:val="00D42F18"/>
+    <w:rPr>
+      <w:rFonts w:ascii="Times New Roman" w:hAnsi="Times New Roman" w:cs="Times New Roman"/>
+      <w:sz w:val="24"/>
+      <w:szCs w:val="24"/>
+    </w:rPr>
+  </w:style>
+  <w:style w:type="paragraph" w:styleId="TOC1">
+    <w:name w:val="toc 1"/>
+    <w:basedOn w:val="Normal"/>
+    <w:next w:val="Normal"/>
+    <w:autoRedefine/>
+    <w:uiPriority w:val="39"/>
+    <w:unhideWhenUsed/>
+    <w:rsid w:val="00D3459E"/>
+    <w:pPr>
+      <w:spacing w:after="100"/>
+    </w:pPr>
+  </w:style>
+  <w:style w:type="paragraph" w:styleId="TOC2">
+    <w:name w:val="toc 2"/>
+    <w:basedOn w:val="Normal"/>
+    <w:next w:val="Normal"/>
+    <w:autoRedefine/>
+    <w:uiPriority w:val="39"/>
+    <w:unhideWhenUsed/>
+    <w:rsid w:val="00D3459E"/>
+    <w:pPr>
+      <w:spacing w:after="100"/>
+      <w:ind w:left="220"/>
+    </w:pPr>
+  </w:style>
+  <w:style w:type="paragraph" w:styleId="TOC3">
+    <w:name w:val="toc 3"/>
+    <w:basedOn w:val="Normal"/>
+    <w:next w:val="Normal"/>
+    <w:autoRedefine/>
+    <w:uiPriority w:val="39"/>
+    <w:unhideWhenUsed/>
+    <w:rsid w:val="00D3459E"/>
+    <w:pPr>
+      <w:spacing w:after="100"/>
+      <w:ind w:left="440"/>
+    </w:pPr>
+  </w:style>
+  <w:style w:type="character" w:styleId="Hyperlink">
+    <w:name w:val="Hyperlink"/>
+    <w:basedOn w:val="DefaultParagraphFont"/>
+    <w:uiPriority w:val="99"/>
+    <w:unhideWhenUsed/>
+    <w:rsid w:val="00D3459E"/>
+    <w:rPr>
+      <w:color w:val="0000FF" w:themeColor="hyperlink"/>
+      <w:u w:val="single"/>
     </w:rPr>
   </w:style>
 </w:styles>
@@ -3529,4 +5462,16 @@
   <a:objectDefaults/>
   <a:extraClrSchemeLst/>
 </a:theme>
+</file>
+
+<file path=customXml/item1.xml><?xml version="1.0" encoding="utf-8"?>
+<b:Sources xmlns:b="http://schemas.openxmlformats.org/officeDocument/2006/bibliography" xmlns="http://schemas.openxmlformats.org/officeDocument/2006/bibliography" SelectedStyle="\APA.XSL" StyleName="APA Fifth Edition"/>
+</file>
+
+<file path=customXml/itemProps1.xml><?xml version="1.0" encoding="utf-8"?>
+<ds:datastoreItem xmlns:ds="http://schemas.openxmlformats.org/officeDocument/2006/customXml" ds:itemID="{D1A80603-B441-4A9D-8C2F-5EB72E2943E1}">
+  <ds:schemaRefs>
+    <ds:schemaRef ds:uri="http://schemas.openxmlformats.org/officeDocument/2006/bibliography"/>
+  </ds:schemaRefs>
+</ds:datastoreItem>
 </file>
</xml_diff>